<commit_message>
finished Big-O and Data Structures Used artifacts
</commit_message>
<xml_diff>
--- a/Project 2 Artifacts/Project 2 - Big-O and Data Structures.docx
+++ b/Project 2 Artifacts/Project 2 - Big-O and Data Structures.docx
@@ -1,6 +1,6 @@
 
 <file path=word/document.xml><?xml version="1.0" encoding="utf-8"?>
-<w:document xmlns:wpc="http://schemas.microsoft.com/office/word/2010/wordprocessingCanvas" xmlns:mc="http://schemas.openxmlformats.org/markup-compatibility/2006" xmlns:o="urn:schemas-microsoft-com:office:office" xmlns:r="http://schemas.openxmlformats.org/officeDocument/2006/relationships" xmlns:m="http://schemas.openxmlformats.org/officeDocument/2006/math" xmlns:v="urn:schemas-microsoft-com:vml" xmlns:wp14="http://schemas.microsoft.com/office/word/2010/wordprocessingDrawing" xmlns:wp="http://schemas.openxmlformats.org/drawingml/2006/wordprocessingDrawing" xmlns:w10="urn:schemas-microsoft-com:office:word" xmlns:w="http://schemas.openxmlformats.org/wordprocessingml/2006/main" xmlns:w14="http://schemas.microsoft.com/office/word/2010/wordml" xmlns:w15="http://schemas.microsoft.com/office/word/2012/wordml" xmlns:wpg="http://schemas.microsoft.com/office/word/2010/wordprocessingGroup" xmlns:wpi="http://schemas.microsoft.com/office/word/2010/wordprocessingInk" xmlns:wne="http://schemas.microsoft.com/office/word/2006/wordml" xmlns:wps="http://schemas.microsoft.com/office/word/2010/wordprocessingShape" mc:Ignorable="w14 w15 wp14">
+<w:document xmlns:wpc="http://schemas.microsoft.com/office/word/2010/wordprocessingCanvas" xmlns:cx="http://schemas.microsoft.com/office/drawing/2014/chartex" xmlns:cx1="http://schemas.microsoft.com/office/drawing/2015/9/8/chartex" xmlns:cx2="http://schemas.microsoft.com/office/drawing/2015/10/21/chartex" xmlns:cx3="http://schemas.microsoft.com/office/drawing/2016/5/9/chartex" xmlns:cx4="http://schemas.microsoft.com/office/drawing/2016/5/10/chartex" xmlns:cx5="http://schemas.microsoft.com/office/drawing/2016/5/11/chartex" xmlns:cx6="http://schemas.microsoft.com/office/drawing/2016/5/12/chartex" xmlns:cx7="http://schemas.microsoft.com/office/drawing/2016/5/13/chartex" xmlns:cx8="http://schemas.microsoft.com/office/drawing/2016/5/14/chartex" xmlns:mc="http://schemas.openxmlformats.org/markup-compatibility/2006" xmlns:aink="http://schemas.microsoft.com/office/drawing/2016/ink" xmlns:am3d="http://schemas.microsoft.com/office/drawing/2017/model3d" xmlns:o="urn:schemas-microsoft-com:office:office" xmlns:r="http://schemas.openxmlformats.org/officeDocument/2006/relationships" xmlns:m="http://schemas.openxmlformats.org/officeDocument/2006/math" xmlns:v="urn:schemas-microsoft-com:vml" xmlns:wp14="http://schemas.microsoft.com/office/word/2010/wordprocessingDrawing" xmlns:wp="http://schemas.openxmlformats.org/drawingml/2006/wordprocessingDrawing" xmlns:w10="urn:schemas-microsoft-com:office:word" xmlns:w="http://schemas.openxmlformats.org/wordprocessingml/2006/main" xmlns:w14="http://schemas.microsoft.com/office/word/2010/wordml" xmlns:w15="http://schemas.microsoft.com/office/word/2012/wordml" xmlns:w16cid="http://schemas.microsoft.com/office/word/2016/wordml/cid" xmlns:w16se="http://schemas.microsoft.com/office/word/2015/wordml/symex" xmlns:wpg="http://schemas.microsoft.com/office/word/2010/wordprocessingGroup" xmlns:wpi="http://schemas.microsoft.com/office/word/2010/wordprocessingInk" xmlns:wne="http://schemas.microsoft.com/office/word/2006/wordml" xmlns:wps="http://schemas.microsoft.com/office/word/2010/wordprocessingShape" mc:Ignorable="w14 w15 w16se w16cid wp14">
   <w:body>
     <w:p>
       <w:pPr>
@@ -106,6 +106,8 @@
         </w:rPr>
         <w:t>Data Structures Used</w:t>
       </w:r>
+      <w:bookmarkStart w:id="0" w:name="_GoBack"/>
+      <w:bookmarkEnd w:id="0"/>
     </w:p>
     <w:p>
       <w:pPr>
@@ -121,35 +123,7 @@
           <w:sz w:val="24"/>
           <w:szCs w:val="24"/>
         </w:rPr>
-        <w:t>The data structures used for this project include: vectors, unordered maps, and graphs.</w:t>
-      </w:r>
-    </w:p>
-    <w:p>
-      <w:pPr>
-        <w:rPr>
-          <w:rFonts w:ascii="Times New Roman" w:eastAsia="Times New Roman" w:hAnsi="Times New Roman" w:cs="Times New Roman"/>
-          <w:sz w:val="24"/>
-          <w:szCs w:val="24"/>
-        </w:rPr>
-      </w:pPr>
-    </w:p>
-    <w:p>
-      <w:pPr>
-        <w:pStyle w:val="ListParagraph"/>
-        <w:jc w:val="center"/>
-        <w:rPr>
-          <w:rFonts w:ascii="Times New Roman" w:eastAsia="Times New Roman" w:hAnsi="Times New Roman" w:cs="Times New Roman"/>
-          <w:sz w:val="24"/>
-          <w:szCs w:val="24"/>
-        </w:rPr>
-      </w:pPr>
-      <w:r>
-        <w:rPr>
-          <w:rFonts w:ascii="Times New Roman" w:eastAsia="Times New Roman" w:hAnsi="Times New Roman" w:cs="Times New Roman"/>
-          <w:sz w:val="24"/>
-          <w:szCs w:val="24"/>
-        </w:rPr>
-        <w:t>Big-O Analysis</w:t>
+        <w:t>The data structures used for this project include</w:t>
       </w:r>
     </w:p>
     <w:p>
@@ -157,7 +131,7 @@
         <w:pStyle w:val="ListParagraph"/>
         <w:numPr>
           <w:ilvl w:val="0"/>
-          <w:numId w:val="4"/>
+          <w:numId w:val="8"/>
         </w:numPr>
         <w:rPr>
           <w:rFonts w:ascii="Times New Roman" w:eastAsia="Times New Roman" w:hAnsi="Times New Roman" w:cs="Times New Roman"/>
@@ -171,23 +145,130 @@
           <w:sz w:val="24"/>
           <w:szCs w:val="24"/>
         </w:rPr>
-        <w:t>Shortest Paths (</w:t>
-      </w:r>
-      <w:r>
-        <w:rPr>
-          <w:rFonts w:ascii="Times New Roman" w:eastAsia="Times New Roman" w:hAnsi="Times New Roman" w:cs="Times New Roman"/>
-          <w:sz w:val="24"/>
-          <w:szCs w:val="24"/>
-        </w:rPr>
-        <w:t>Dijkstra’s Algorithm</w:t>
-      </w:r>
-      <w:r>
-        <w:rPr>
-          <w:rFonts w:ascii="Times New Roman" w:eastAsia="Times New Roman" w:hAnsi="Times New Roman" w:cs="Times New Roman"/>
-          <w:sz w:val="24"/>
-          <w:szCs w:val="24"/>
-        </w:rPr>
-        <w:t>)</w:t>
+        <w:t>V</w:t>
+      </w:r>
+      <w:r>
+        <w:rPr>
+          <w:rFonts w:ascii="Times New Roman" w:eastAsia="Times New Roman" w:hAnsi="Times New Roman" w:cs="Times New Roman"/>
+          <w:sz w:val="24"/>
+          <w:szCs w:val="24"/>
+        </w:rPr>
+        <w:t>ectors</w:t>
+      </w:r>
+    </w:p>
+    <w:p>
+      <w:pPr>
+        <w:pStyle w:val="ListParagraph"/>
+        <w:numPr>
+          <w:ilvl w:val="0"/>
+          <w:numId w:val="8"/>
+        </w:numPr>
+        <w:rPr>
+          <w:rFonts w:ascii="Times New Roman" w:eastAsia="Times New Roman" w:hAnsi="Times New Roman" w:cs="Times New Roman"/>
+          <w:sz w:val="24"/>
+          <w:szCs w:val="24"/>
+        </w:rPr>
+      </w:pPr>
+      <w:r>
+        <w:rPr>
+          <w:rFonts w:ascii="Times New Roman" w:eastAsia="Times New Roman" w:hAnsi="Times New Roman" w:cs="Times New Roman"/>
+          <w:sz w:val="24"/>
+          <w:szCs w:val="24"/>
+        </w:rPr>
+        <w:t>U</w:t>
+      </w:r>
+      <w:r>
+        <w:rPr>
+          <w:rFonts w:ascii="Times New Roman" w:eastAsia="Times New Roman" w:hAnsi="Times New Roman" w:cs="Times New Roman"/>
+          <w:sz w:val="24"/>
+          <w:szCs w:val="24"/>
+        </w:rPr>
+        <w:t>nordered map</w:t>
+      </w:r>
+    </w:p>
+    <w:p>
+      <w:pPr>
+        <w:pStyle w:val="ListParagraph"/>
+        <w:numPr>
+          <w:ilvl w:val="0"/>
+          <w:numId w:val="8"/>
+        </w:numPr>
+        <w:rPr>
+          <w:rFonts w:ascii="Times New Roman" w:eastAsia="Times New Roman" w:hAnsi="Times New Roman" w:cs="Times New Roman"/>
+          <w:sz w:val="24"/>
+          <w:szCs w:val="24"/>
+        </w:rPr>
+      </w:pPr>
+      <w:r>
+        <w:rPr>
+          <w:rFonts w:ascii="Times New Roman" w:eastAsia="Times New Roman" w:hAnsi="Times New Roman" w:cs="Times New Roman"/>
+          <w:sz w:val="24"/>
+          <w:szCs w:val="24"/>
+        </w:rPr>
+        <w:t>G</w:t>
+      </w:r>
+      <w:r>
+        <w:rPr>
+          <w:rFonts w:ascii="Times New Roman" w:eastAsia="Times New Roman" w:hAnsi="Times New Roman" w:cs="Times New Roman"/>
+          <w:sz w:val="24"/>
+          <w:szCs w:val="24"/>
+        </w:rPr>
+        <w:t>raph</w:t>
+      </w:r>
+    </w:p>
+    <w:p>
+      <w:pPr>
+        <w:rPr>
+          <w:rFonts w:ascii="Times New Roman" w:eastAsia="Times New Roman" w:hAnsi="Times New Roman" w:cs="Times New Roman"/>
+          <w:sz w:val="24"/>
+          <w:szCs w:val="24"/>
+        </w:rPr>
+      </w:pPr>
+    </w:p>
+    <w:p>
+      <w:pPr>
+        <w:pStyle w:val="ListParagraph"/>
+        <w:jc w:val="center"/>
+        <w:rPr>
+          <w:rFonts w:ascii="Times New Roman" w:eastAsia="Times New Roman" w:hAnsi="Times New Roman" w:cs="Times New Roman"/>
+          <w:sz w:val="24"/>
+          <w:szCs w:val="24"/>
+        </w:rPr>
+      </w:pPr>
+      <w:r>
+        <w:rPr>
+          <w:rFonts w:ascii="Times New Roman" w:eastAsia="Times New Roman" w:hAnsi="Times New Roman" w:cs="Times New Roman"/>
+          <w:sz w:val="24"/>
+          <w:szCs w:val="24"/>
+        </w:rPr>
+        <w:t>Big-O Analysis</w:t>
+      </w:r>
+    </w:p>
+    <w:p>
+      <w:pPr>
+        <w:pStyle w:val="ListParagraph"/>
+        <w:numPr>
+          <w:ilvl w:val="0"/>
+          <w:numId w:val="6"/>
+        </w:numPr>
+        <w:ind w:left="360"/>
+        <w:rPr>
+          <w:rFonts w:ascii="Times New Roman" w:eastAsia="Times New Roman" w:hAnsi="Times New Roman" w:cs="Times New Roman"/>
+          <w:b/>
+          <w:sz w:val="24"/>
+          <w:szCs w:val="24"/>
+          <w:u w:val="single"/>
+        </w:rPr>
+      </w:pPr>
+      <w:r>
+        <w:rPr>
+          <w:rFonts w:ascii="Times New Roman" w:eastAsia="Times New Roman" w:hAnsi="Times New Roman" w:cs="Times New Roman"/>
+          <w:b/>
+          <w:sz w:val="24"/>
+          <w:szCs w:val="24"/>
+          <w:u w:val="single"/>
+        </w:rPr>
+        <w:t>Notes:</w:t>
       </w:r>
     </w:p>
     <w:p>
@@ -209,654 +290,24 @@
           <w:sz w:val="24"/>
           <w:szCs w:val="24"/>
         </w:rPr>
-        <w:t xml:space="preserve">The shortest paths algorithm utilizes Dijkstra’s method in order to return the shortest path to every vertex from an indicated vertex. If the graph object has previously called any of the traversal functions, the vertices and discovery edges must be marked as unvisited and unused which calls a reset function that runs in </w:t>
-      </w:r>
-      <w:proofErr w:type="gramStart"/>
-      <w:r>
-        <w:rPr>
-          <w:rFonts w:ascii="Times New Roman" w:eastAsia="Times New Roman" w:hAnsi="Times New Roman" w:cs="Times New Roman"/>
-          <w:sz w:val="24"/>
-          <w:szCs w:val="24"/>
-        </w:rPr>
-        <w:t>O(</w:t>
-      </w:r>
-      <w:proofErr w:type="gramEnd"/>
-      <w:r>
-        <w:rPr>
-          <w:rFonts w:ascii="Times New Roman" w:eastAsia="Times New Roman" w:hAnsi="Times New Roman" w:cs="Times New Roman"/>
-          <w:sz w:val="24"/>
-          <w:szCs w:val="24"/>
-        </w:rPr>
-        <w:t>n</w:t>
-      </w:r>
-      <w:r>
-        <w:rPr>
-          <w:rFonts w:ascii="Times New Roman" w:eastAsia="Times New Roman" w:hAnsi="Times New Roman" w:cs="Times New Roman"/>
-          <w:sz w:val="24"/>
-          <w:szCs w:val="24"/>
-          <w:vertAlign w:val="superscript"/>
-        </w:rPr>
-        <w:t>2</w:t>
-      </w:r>
-      <w:r>
-        <w:rPr>
-          <w:rFonts w:ascii="Times New Roman" w:eastAsia="Times New Roman" w:hAnsi="Times New Roman" w:cs="Times New Roman"/>
-          <w:sz w:val="24"/>
-          <w:szCs w:val="24"/>
-        </w:rPr>
-        <w:t xml:space="preserve">) time. After the starting vertex has been added to T, a while loop is used that </w:t>
-      </w:r>
-      <w:r>
-        <w:rPr>
-          <w:rFonts w:ascii="Times New Roman" w:eastAsia="Times New Roman" w:hAnsi="Times New Roman" w:cs="Times New Roman"/>
-          <w:sz w:val="24"/>
-          <w:szCs w:val="24"/>
-        </w:rPr>
-        <w:t>runs until all vertices have been marked as visited</w:t>
-      </w:r>
-      <w:r>
-        <w:rPr>
-          <w:rFonts w:ascii="Times New Roman" w:eastAsia="Times New Roman" w:hAnsi="Times New Roman" w:cs="Times New Roman"/>
-          <w:sz w:val="24"/>
-          <w:szCs w:val="24"/>
-        </w:rPr>
-        <w:t xml:space="preserve">, adding another O(n) to the runtime of this algorithm. Inside the while loop, the function </w:t>
-      </w:r>
-      <w:proofErr w:type="spellStart"/>
-      <w:proofErr w:type="gramStart"/>
-      <w:r>
-        <w:rPr>
-          <w:rFonts w:ascii="Times New Roman" w:eastAsia="Times New Roman" w:hAnsi="Times New Roman" w:cs="Times New Roman"/>
-          <w:sz w:val="24"/>
-          <w:szCs w:val="24"/>
-        </w:rPr>
-        <w:t>findClosest</w:t>
-      </w:r>
-      <w:proofErr w:type="spellEnd"/>
-      <w:r>
-        <w:rPr>
-          <w:rFonts w:ascii="Times New Roman" w:eastAsia="Times New Roman" w:hAnsi="Times New Roman" w:cs="Times New Roman"/>
-          <w:sz w:val="24"/>
-          <w:szCs w:val="24"/>
-        </w:rPr>
-        <w:t>(</w:t>
-      </w:r>
-      <w:proofErr w:type="gramEnd"/>
-      <w:r>
-        <w:rPr>
-          <w:rFonts w:ascii="Times New Roman" w:eastAsia="Times New Roman" w:hAnsi="Times New Roman" w:cs="Times New Roman"/>
-          <w:sz w:val="24"/>
-          <w:szCs w:val="24"/>
-        </w:rPr>
-        <w:t xml:space="preserve">) is called for to find the closest vertex from </w:t>
-      </w:r>
-      <w:r>
-        <w:rPr>
-          <w:rFonts w:ascii="Times New Roman" w:eastAsia="Times New Roman" w:hAnsi="Times New Roman" w:cs="Times New Roman"/>
-          <w:sz w:val="24"/>
-          <w:szCs w:val="24"/>
-        </w:rPr>
-        <w:t>the vertices stored in T.</w:t>
-      </w:r>
-      <w:r>
-        <w:rPr>
-          <w:rFonts w:ascii="Times New Roman" w:eastAsia="Times New Roman" w:hAnsi="Times New Roman" w:cs="Times New Roman"/>
-          <w:sz w:val="24"/>
-          <w:szCs w:val="24"/>
-        </w:rPr>
-        <w:t xml:space="preserve"> </w:t>
-      </w:r>
-      <w:r>
-        <w:rPr>
-          <w:rFonts w:ascii="Times New Roman" w:eastAsia="Times New Roman" w:hAnsi="Times New Roman" w:cs="Times New Roman"/>
-          <w:sz w:val="24"/>
-          <w:szCs w:val="24"/>
-        </w:rPr>
-        <w:t>T</w:t>
-      </w:r>
-      <w:r>
-        <w:rPr>
-          <w:rFonts w:ascii="Times New Roman" w:eastAsia="Times New Roman" w:hAnsi="Times New Roman" w:cs="Times New Roman"/>
-          <w:sz w:val="24"/>
-          <w:szCs w:val="24"/>
-        </w:rPr>
-        <w:t xml:space="preserve">his function runs in </w:t>
-      </w:r>
-      <w:proofErr w:type="gramStart"/>
-      <w:r>
-        <w:rPr>
-          <w:rFonts w:ascii="Times New Roman" w:eastAsia="Times New Roman" w:hAnsi="Times New Roman" w:cs="Times New Roman"/>
-          <w:sz w:val="24"/>
-          <w:szCs w:val="24"/>
-        </w:rPr>
-        <w:t>O(</w:t>
-      </w:r>
-      <w:proofErr w:type="gramEnd"/>
-      <w:r>
-        <w:rPr>
-          <w:rFonts w:ascii="Times New Roman" w:eastAsia="Times New Roman" w:hAnsi="Times New Roman" w:cs="Times New Roman"/>
-          <w:sz w:val="24"/>
-          <w:szCs w:val="24"/>
-        </w:rPr>
-        <w:t xml:space="preserve">n^3) time since it contains a while loop that runs for the size of T to find the shortest distance from the start from all of the unvisited edges in T. Inside this while loop, the functions </w:t>
-      </w:r>
-      <w:proofErr w:type="spellStart"/>
-      <w:r>
-        <w:rPr>
-          <w:rFonts w:ascii="Times New Roman" w:eastAsia="Times New Roman" w:hAnsi="Times New Roman" w:cs="Times New Roman"/>
-          <w:sz w:val="24"/>
-          <w:szCs w:val="24"/>
-        </w:rPr>
-        <w:t>edgesDiscovered</w:t>
-      </w:r>
-      <w:proofErr w:type="spellEnd"/>
-      <w:r>
-        <w:rPr>
-          <w:rFonts w:ascii="Times New Roman" w:eastAsia="Times New Roman" w:hAnsi="Times New Roman" w:cs="Times New Roman"/>
-          <w:sz w:val="24"/>
-          <w:szCs w:val="24"/>
-        </w:rPr>
-        <w:t xml:space="preserve">(), </w:t>
-      </w:r>
-      <w:proofErr w:type="spellStart"/>
-      <w:r>
-        <w:rPr>
-          <w:rFonts w:ascii="Times New Roman" w:eastAsia="Times New Roman" w:hAnsi="Times New Roman" w:cs="Times New Roman"/>
-          <w:sz w:val="24"/>
-          <w:szCs w:val="24"/>
-        </w:rPr>
-        <w:t>distanceFromStart</w:t>
-      </w:r>
-      <w:proofErr w:type="spellEnd"/>
-      <w:r>
-        <w:rPr>
-          <w:rFonts w:ascii="Times New Roman" w:eastAsia="Times New Roman" w:hAnsi="Times New Roman" w:cs="Times New Roman"/>
-          <w:sz w:val="24"/>
-          <w:szCs w:val="24"/>
-        </w:rPr>
-        <w:t xml:space="preserve">(), and </w:t>
-      </w:r>
-      <w:proofErr w:type="spellStart"/>
-      <w:r>
-        <w:rPr>
-          <w:rFonts w:ascii="Times New Roman" w:eastAsia="Times New Roman" w:hAnsi="Times New Roman" w:cs="Times New Roman"/>
-          <w:sz w:val="24"/>
-          <w:szCs w:val="24"/>
-        </w:rPr>
-        <w:t>distanceBetween</w:t>
-      </w:r>
-      <w:proofErr w:type="spellEnd"/>
-      <w:r>
-        <w:rPr>
-          <w:rFonts w:ascii="Times New Roman" w:eastAsia="Times New Roman" w:hAnsi="Times New Roman" w:cs="Times New Roman"/>
-          <w:sz w:val="24"/>
-          <w:szCs w:val="24"/>
-        </w:rPr>
-        <w:t xml:space="preserve">() are all called twice and all run in O(n) time adding O(6n) to the runtime of </w:t>
-      </w:r>
-      <w:proofErr w:type="spellStart"/>
-      <w:r>
-        <w:rPr>
-          <w:rFonts w:ascii="Times New Roman" w:eastAsia="Times New Roman" w:hAnsi="Times New Roman" w:cs="Times New Roman"/>
-          <w:sz w:val="24"/>
-          <w:szCs w:val="24"/>
-        </w:rPr>
-        <w:t>findClosest</w:t>
-      </w:r>
-      <w:proofErr w:type="spellEnd"/>
-      <w:r>
-        <w:rPr>
-          <w:rFonts w:ascii="Times New Roman" w:eastAsia="Times New Roman" w:hAnsi="Times New Roman" w:cs="Times New Roman"/>
-          <w:sz w:val="24"/>
-          <w:szCs w:val="24"/>
-        </w:rPr>
-        <w:t xml:space="preserve">(). Furthermore, the function </w:t>
-      </w:r>
-      <w:proofErr w:type="spellStart"/>
-      <w:proofErr w:type="gramStart"/>
-      <w:r>
-        <w:rPr>
-          <w:rFonts w:ascii="Times New Roman" w:eastAsia="Times New Roman" w:hAnsi="Times New Roman" w:cs="Times New Roman"/>
-          <w:sz w:val="24"/>
-          <w:szCs w:val="24"/>
-        </w:rPr>
-        <w:t>smallestEdge</w:t>
-      </w:r>
-      <w:proofErr w:type="spellEnd"/>
-      <w:r>
-        <w:rPr>
-          <w:rFonts w:ascii="Times New Roman" w:eastAsia="Times New Roman" w:hAnsi="Times New Roman" w:cs="Times New Roman"/>
-          <w:sz w:val="24"/>
-          <w:szCs w:val="24"/>
-        </w:rPr>
-        <w:t>(</w:t>
-      </w:r>
-      <w:proofErr w:type="gramEnd"/>
-      <w:r>
-        <w:rPr>
-          <w:rFonts w:ascii="Times New Roman" w:eastAsia="Times New Roman" w:hAnsi="Times New Roman" w:cs="Times New Roman"/>
-          <w:sz w:val="24"/>
-          <w:szCs w:val="24"/>
-        </w:rPr>
-        <w:t>) that is also called in the loop twice runs in O(n</w:t>
-      </w:r>
-      <w:r>
-        <w:rPr>
-          <w:rFonts w:ascii="Times New Roman" w:eastAsia="Times New Roman" w:hAnsi="Times New Roman" w:cs="Times New Roman"/>
-          <w:sz w:val="24"/>
-          <w:szCs w:val="24"/>
-          <w:vertAlign w:val="superscript"/>
-        </w:rPr>
-        <w:t>2</w:t>
-      </w:r>
-      <w:r>
-        <w:rPr>
-          <w:rFonts w:ascii="Times New Roman" w:eastAsia="Times New Roman" w:hAnsi="Times New Roman" w:cs="Times New Roman"/>
-          <w:sz w:val="24"/>
-          <w:szCs w:val="24"/>
-        </w:rPr>
-        <w:t xml:space="preserve">) time which leads to an overall runtime of O(6n) + </w:t>
-      </w:r>
-      <w:r>
-        <w:rPr>
-          <w:rFonts w:ascii="Times New Roman" w:eastAsia="Times New Roman" w:hAnsi="Times New Roman" w:cs="Times New Roman"/>
-          <w:sz w:val="24"/>
-          <w:szCs w:val="24"/>
-        </w:rPr>
-        <w:t>O(</w:t>
-      </w:r>
-      <w:r>
-        <w:rPr>
-          <w:rFonts w:ascii="Times New Roman" w:eastAsia="Times New Roman" w:hAnsi="Times New Roman" w:cs="Times New Roman"/>
-          <w:sz w:val="24"/>
-          <w:szCs w:val="24"/>
-        </w:rPr>
-        <w:t>2</w:t>
-      </w:r>
-      <w:r>
-        <w:rPr>
-          <w:rFonts w:ascii="Times New Roman" w:eastAsia="Times New Roman" w:hAnsi="Times New Roman" w:cs="Times New Roman"/>
-          <w:sz w:val="24"/>
-          <w:szCs w:val="24"/>
-        </w:rPr>
-        <w:t>n</w:t>
-      </w:r>
-      <w:r>
-        <w:rPr>
-          <w:rFonts w:ascii="Times New Roman" w:eastAsia="Times New Roman" w:hAnsi="Times New Roman" w:cs="Times New Roman"/>
-          <w:sz w:val="24"/>
-          <w:szCs w:val="24"/>
-          <w:vertAlign w:val="superscript"/>
-        </w:rPr>
-        <w:t>2</w:t>
-      </w:r>
-      <w:r>
-        <w:rPr>
-          <w:rFonts w:ascii="Times New Roman" w:eastAsia="Times New Roman" w:hAnsi="Times New Roman" w:cs="Times New Roman"/>
-          <w:sz w:val="24"/>
-          <w:szCs w:val="24"/>
-        </w:rPr>
-        <w:t>)</w:t>
-      </w:r>
-      <w:r>
-        <w:rPr>
-          <w:rFonts w:ascii="Times New Roman" w:eastAsia="Times New Roman" w:hAnsi="Times New Roman" w:cs="Times New Roman"/>
-          <w:sz w:val="24"/>
-          <w:szCs w:val="24"/>
-        </w:rPr>
-        <w:t xml:space="preserve">. So, because this is encompassed within the while loop, </w:t>
-      </w:r>
-      <w:proofErr w:type="spellStart"/>
-      <w:proofErr w:type="gramStart"/>
-      <w:r>
-        <w:rPr>
-          <w:rFonts w:ascii="Times New Roman" w:eastAsia="Times New Roman" w:hAnsi="Times New Roman" w:cs="Times New Roman"/>
-          <w:sz w:val="24"/>
-          <w:szCs w:val="24"/>
-        </w:rPr>
-        <w:t>findClosest</w:t>
-      </w:r>
-      <w:proofErr w:type="spellEnd"/>
-      <w:r>
-        <w:rPr>
-          <w:rFonts w:ascii="Times New Roman" w:eastAsia="Times New Roman" w:hAnsi="Times New Roman" w:cs="Times New Roman"/>
-          <w:sz w:val="24"/>
-          <w:szCs w:val="24"/>
-        </w:rPr>
-        <w:t>(</w:t>
-      </w:r>
-      <w:proofErr w:type="gramEnd"/>
-      <w:r>
-        <w:rPr>
-          <w:rFonts w:ascii="Times New Roman" w:eastAsia="Times New Roman" w:hAnsi="Times New Roman" w:cs="Times New Roman"/>
-          <w:sz w:val="24"/>
-          <w:szCs w:val="24"/>
-        </w:rPr>
-        <w:t xml:space="preserve">) runs in </w:t>
-      </w:r>
-      <w:r>
-        <w:rPr>
-          <w:rFonts w:ascii="Times New Roman" w:eastAsia="Times New Roman" w:hAnsi="Times New Roman" w:cs="Times New Roman"/>
-          <w:sz w:val="24"/>
-          <w:szCs w:val="24"/>
-        </w:rPr>
-        <w:t>O(</w:t>
-      </w:r>
-      <w:r>
-        <w:rPr>
-          <w:rFonts w:ascii="Times New Roman" w:eastAsia="Times New Roman" w:hAnsi="Times New Roman" w:cs="Times New Roman"/>
-          <w:sz w:val="24"/>
-          <w:szCs w:val="24"/>
-        </w:rPr>
-        <w:t>6</w:t>
-      </w:r>
-      <w:r>
-        <w:rPr>
-          <w:rFonts w:ascii="Times New Roman" w:eastAsia="Times New Roman" w:hAnsi="Times New Roman" w:cs="Times New Roman"/>
-          <w:sz w:val="24"/>
-          <w:szCs w:val="24"/>
-        </w:rPr>
-        <w:t>n</w:t>
-      </w:r>
-      <w:r>
-        <w:rPr>
-          <w:rFonts w:ascii="Times New Roman" w:eastAsia="Times New Roman" w:hAnsi="Times New Roman" w:cs="Times New Roman"/>
-          <w:sz w:val="24"/>
-          <w:szCs w:val="24"/>
-          <w:vertAlign w:val="superscript"/>
-        </w:rPr>
-        <w:t>2</w:t>
-      </w:r>
-      <w:r>
-        <w:rPr>
-          <w:rFonts w:ascii="Times New Roman" w:eastAsia="Times New Roman" w:hAnsi="Times New Roman" w:cs="Times New Roman"/>
-          <w:sz w:val="24"/>
-          <w:szCs w:val="24"/>
-        </w:rPr>
-        <w:t>)</w:t>
-      </w:r>
-      <w:r>
-        <w:rPr>
-          <w:rFonts w:ascii="Times New Roman" w:eastAsia="Times New Roman" w:hAnsi="Times New Roman" w:cs="Times New Roman"/>
-          <w:sz w:val="24"/>
-          <w:szCs w:val="24"/>
-        </w:rPr>
-        <w:t xml:space="preserve"> + </w:t>
-      </w:r>
-      <w:r>
-        <w:rPr>
-          <w:rFonts w:ascii="Times New Roman" w:eastAsia="Times New Roman" w:hAnsi="Times New Roman" w:cs="Times New Roman"/>
-          <w:sz w:val="24"/>
-          <w:szCs w:val="24"/>
-        </w:rPr>
-        <w:t>O(2n</w:t>
-      </w:r>
-      <w:r>
-        <w:rPr>
-          <w:rFonts w:ascii="Times New Roman" w:eastAsia="Times New Roman" w:hAnsi="Times New Roman" w:cs="Times New Roman"/>
-          <w:sz w:val="24"/>
-          <w:szCs w:val="24"/>
-          <w:vertAlign w:val="superscript"/>
-        </w:rPr>
-        <w:t>3</w:t>
-      </w:r>
-      <w:r>
-        <w:rPr>
-          <w:rFonts w:ascii="Times New Roman" w:eastAsia="Times New Roman" w:hAnsi="Times New Roman" w:cs="Times New Roman"/>
-          <w:sz w:val="24"/>
-          <w:szCs w:val="24"/>
-        </w:rPr>
-        <w:t>)</w:t>
-      </w:r>
-      <w:r>
-        <w:rPr>
-          <w:rFonts w:ascii="Times New Roman" w:eastAsia="Times New Roman" w:hAnsi="Times New Roman" w:cs="Times New Roman"/>
-          <w:sz w:val="24"/>
-          <w:szCs w:val="24"/>
-        </w:rPr>
-        <w:t xml:space="preserve"> or </w:t>
-      </w:r>
-      <w:r>
-        <w:rPr>
-          <w:rFonts w:ascii="Times New Roman" w:eastAsia="Times New Roman" w:hAnsi="Times New Roman" w:cs="Times New Roman"/>
-          <w:sz w:val="24"/>
-          <w:szCs w:val="24"/>
-        </w:rPr>
-        <w:t>O(n</w:t>
-      </w:r>
-      <w:r>
-        <w:rPr>
-          <w:rFonts w:ascii="Times New Roman" w:eastAsia="Times New Roman" w:hAnsi="Times New Roman" w:cs="Times New Roman"/>
-          <w:sz w:val="24"/>
-          <w:szCs w:val="24"/>
-          <w:vertAlign w:val="superscript"/>
-        </w:rPr>
-        <w:t>3</w:t>
-      </w:r>
-      <w:r>
-        <w:rPr>
-          <w:rFonts w:ascii="Times New Roman" w:eastAsia="Times New Roman" w:hAnsi="Times New Roman" w:cs="Times New Roman"/>
-          <w:sz w:val="24"/>
-          <w:szCs w:val="24"/>
-        </w:rPr>
-        <w:t>).</w:t>
-      </w:r>
-      <w:r>
-        <w:rPr>
-          <w:rFonts w:ascii="Times New Roman" w:eastAsia="Times New Roman" w:hAnsi="Times New Roman" w:cs="Times New Roman"/>
-          <w:sz w:val="24"/>
-          <w:szCs w:val="24"/>
-        </w:rPr>
-        <w:t xml:space="preserve"> Now, coming back to the shortest paths algorithm, because the </w:t>
-      </w:r>
-      <w:proofErr w:type="spellStart"/>
-      <w:proofErr w:type="gramStart"/>
-      <w:r>
-        <w:rPr>
-          <w:rFonts w:ascii="Times New Roman" w:eastAsia="Times New Roman" w:hAnsi="Times New Roman" w:cs="Times New Roman"/>
-          <w:sz w:val="24"/>
-          <w:szCs w:val="24"/>
-        </w:rPr>
-        <w:t>findClosest</w:t>
-      </w:r>
-      <w:proofErr w:type="spellEnd"/>
-      <w:r>
-        <w:rPr>
-          <w:rFonts w:ascii="Times New Roman" w:eastAsia="Times New Roman" w:hAnsi="Times New Roman" w:cs="Times New Roman"/>
-          <w:sz w:val="24"/>
-          <w:szCs w:val="24"/>
-        </w:rPr>
-        <w:t>(</w:t>
-      </w:r>
-      <w:proofErr w:type="gramEnd"/>
-      <w:r>
-        <w:rPr>
-          <w:rFonts w:ascii="Times New Roman" w:eastAsia="Times New Roman" w:hAnsi="Times New Roman" w:cs="Times New Roman"/>
-          <w:sz w:val="24"/>
-          <w:szCs w:val="24"/>
-        </w:rPr>
-        <w:t>) function is called n times by the while loop, the runtime of this while loop is O(</w:t>
-      </w:r>
-      <w:r>
-        <w:rPr>
-          <w:rFonts w:ascii="Times New Roman" w:eastAsia="Times New Roman" w:hAnsi="Times New Roman" w:cs="Times New Roman"/>
-          <w:sz w:val="24"/>
-          <w:szCs w:val="24"/>
-        </w:rPr>
-        <w:t>n</w:t>
-      </w:r>
-      <w:r>
-        <w:rPr>
-          <w:rFonts w:ascii="Times New Roman" w:eastAsia="Times New Roman" w:hAnsi="Times New Roman" w:cs="Times New Roman"/>
-          <w:sz w:val="24"/>
-          <w:szCs w:val="24"/>
-          <w:vertAlign w:val="superscript"/>
-        </w:rPr>
-        <w:t>4</w:t>
-      </w:r>
-      <w:r>
-        <w:rPr>
-          <w:rFonts w:ascii="Times New Roman" w:eastAsia="Times New Roman" w:hAnsi="Times New Roman" w:cs="Times New Roman"/>
-          <w:sz w:val="24"/>
-          <w:szCs w:val="24"/>
-        </w:rPr>
-        <w:t xml:space="preserve">). Finally, taking all of this into consideration, the overall runtime of </w:t>
-      </w:r>
-      <w:r>
-        <w:rPr>
-          <w:rFonts w:ascii="Times New Roman" w:eastAsia="Times New Roman" w:hAnsi="Times New Roman" w:cs="Times New Roman"/>
-          <w:sz w:val="24"/>
-          <w:szCs w:val="24"/>
-        </w:rPr>
-        <w:t xml:space="preserve">the shortest paths algorithm is </w:t>
-      </w:r>
-      <w:proofErr w:type="spellStart"/>
-      <w:proofErr w:type="gramStart"/>
-      <w:r>
-        <w:rPr>
-          <w:rFonts w:ascii="Times New Roman" w:eastAsia="Times New Roman" w:hAnsi="Times New Roman" w:cs="Times New Roman"/>
-          <w:sz w:val="24"/>
-          <w:szCs w:val="24"/>
-        </w:rPr>
-        <w:t>findClosest</w:t>
-      </w:r>
-      <w:proofErr w:type="spellEnd"/>
-      <w:r>
-        <w:rPr>
-          <w:rFonts w:ascii="Times New Roman" w:eastAsia="Times New Roman" w:hAnsi="Times New Roman" w:cs="Times New Roman"/>
-          <w:sz w:val="24"/>
-          <w:szCs w:val="24"/>
-        </w:rPr>
-        <w:t>(</w:t>
-      </w:r>
-      <w:proofErr w:type="gramEnd"/>
-      <w:r>
-        <w:rPr>
-          <w:rFonts w:ascii="Times New Roman" w:eastAsia="Times New Roman" w:hAnsi="Times New Roman" w:cs="Times New Roman"/>
-          <w:sz w:val="24"/>
-          <w:szCs w:val="24"/>
-        </w:rPr>
-        <w:t>)</w:t>
-      </w:r>
-      <w:r>
-        <w:rPr>
-          <w:rFonts w:ascii="Times New Roman" w:eastAsia="Times New Roman" w:hAnsi="Times New Roman" w:cs="Times New Roman"/>
-          <w:sz w:val="24"/>
-          <w:szCs w:val="24"/>
-        </w:rPr>
-        <w:t xml:space="preserve"> </w:t>
-      </w:r>
-      <w:r>
-        <w:rPr>
-          <w:rFonts w:ascii="Times New Roman" w:eastAsia="Times New Roman" w:hAnsi="Times New Roman" w:cs="Times New Roman"/>
-          <w:sz w:val="24"/>
-          <w:szCs w:val="24"/>
-          <w:highlight w:val="yellow"/>
-        </w:rPr>
-        <w:t>O(</w:t>
-      </w:r>
-      <w:r>
-        <w:rPr>
-          <w:rFonts w:ascii="Times New Roman" w:eastAsia="Times New Roman" w:hAnsi="Times New Roman" w:cs="Times New Roman"/>
-          <w:sz w:val="24"/>
-          <w:szCs w:val="24"/>
-          <w:highlight w:val="yellow"/>
-        </w:rPr>
-        <w:t>n</w:t>
-      </w:r>
-      <w:r>
-        <w:rPr>
-          <w:rFonts w:ascii="Times New Roman" w:eastAsia="Times New Roman" w:hAnsi="Times New Roman" w:cs="Times New Roman"/>
-          <w:sz w:val="24"/>
-          <w:szCs w:val="24"/>
-          <w:highlight w:val="yellow"/>
-          <w:vertAlign w:val="superscript"/>
-        </w:rPr>
-        <w:t xml:space="preserve">4) </w:t>
-      </w:r>
-      <w:r>
-        <w:rPr>
-          <w:rFonts w:ascii="Times New Roman" w:eastAsia="Times New Roman" w:hAnsi="Times New Roman" w:cs="Times New Roman"/>
-          <w:sz w:val="24"/>
-          <w:szCs w:val="24"/>
-          <w:highlight w:val="yellow"/>
-        </w:rPr>
-        <w:t>+ O(</w:t>
-      </w:r>
-      <w:r>
-        <w:rPr>
-          <w:rFonts w:ascii="Times New Roman" w:eastAsia="Times New Roman" w:hAnsi="Times New Roman" w:cs="Times New Roman"/>
-          <w:sz w:val="24"/>
-          <w:szCs w:val="24"/>
-          <w:highlight w:val="yellow"/>
-        </w:rPr>
-        <w:t>n</w:t>
-      </w:r>
-      <w:r>
-        <w:rPr>
-          <w:rFonts w:ascii="Times New Roman" w:eastAsia="Times New Roman" w:hAnsi="Times New Roman" w:cs="Times New Roman"/>
-          <w:sz w:val="24"/>
-          <w:szCs w:val="24"/>
-          <w:highlight w:val="yellow"/>
-          <w:vertAlign w:val="superscript"/>
-        </w:rPr>
-        <w:t>2</w:t>
-      </w:r>
-      <w:r>
-        <w:rPr>
-          <w:rFonts w:ascii="Times New Roman" w:eastAsia="Times New Roman" w:hAnsi="Times New Roman" w:cs="Times New Roman"/>
-          <w:sz w:val="24"/>
-          <w:szCs w:val="24"/>
-          <w:highlight w:val="yellow"/>
-        </w:rPr>
-        <w:t>) + O(n)</w:t>
-      </w:r>
-      <w:r>
-        <w:rPr>
-          <w:rFonts w:ascii="Times New Roman" w:eastAsia="Times New Roman" w:hAnsi="Times New Roman" w:cs="Times New Roman"/>
-          <w:sz w:val="24"/>
-          <w:szCs w:val="24"/>
-        </w:rPr>
-        <w:t xml:space="preserve"> or </w:t>
-      </w:r>
-      <w:bookmarkStart w:id="0" w:name="_GoBack"/>
-      <w:bookmarkEnd w:id="0"/>
-      <w:r>
-        <w:rPr>
-          <w:rFonts w:ascii="Times New Roman" w:eastAsia="Times New Roman" w:hAnsi="Times New Roman" w:cs="Times New Roman"/>
-          <w:sz w:val="24"/>
-          <w:szCs w:val="24"/>
-          <w:highlight w:val="yellow"/>
-        </w:rPr>
-        <w:t>O(</w:t>
-      </w:r>
-      <w:r>
-        <w:rPr>
-          <w:rFonts w:ascii="Times New Roman" w:eastAsia="Times New Roman" w:hAnsi="Times New Roman" w:cs="Times New Roman"/>
-          <w:sz w:val="24"/>
-          <w:szCs w:val="24"/>
-          <w:highlight w:val="yellow"/>
-        </w:rPr>
-        <w:t>n</w:t>
-      </w:r>
-      <w:r>
-        <w:rPr>
-          <w:rFonts w:ascii="Times New Roman" w:eastAsia="Times New Roman" w:hAnsi="Times New Roman" w:cs="Times New Roman"/>
-          <w:sz w:val="24"/>
-          <w:szCs w:val="24"/>
-          <w:highlight w:val="yellow"/>
-          <w:vertAlign w:val="superscript"/>
-        </w:rPr>
-        <w:t>4</w:t>
-      </w:r>
-      <w:r>
-        <w:rPr>
-          <w:rFonts w:ascii="Times New Roman" w:eastAsia="Times New Roman" w:hAnsi="Times New Roman" w:cs="Times New Roman"/>
-          <w:sz w:val="24"/>
-          <w:szCs w:val="24"/>
-          <w:highlight w:val="yellow"/>
-        </w:rPr>
-        <w:t>).</w:t>
+        <w:t xml:space="preserve">Overall Big-O </w:t>
+      </w:r>
+      <w:r>
+        <w:rPr>
+          <w:rFonts w:ascii="Times New Roman" w:eastAsia="Times New Roman" w:hAnsi="Times New Roman" w:cs="Times New Roman"/>
+          <w:sz w:val="24"/>
+          <w:szCs w:val="24"/>
+          <w:highlight w:val="yellow"/>
+        </w:rPr>
+        <w:t>highlighted in yellow</w:t>
+      </w:r>
+      <w:r>
+        <w:rPr>
+          <w:rFonts w:ascii="Times New Roman" w:eastAsia="Times New Roman" w:hAnsi="Times New Roman" w:cs="Times New Roman"/>
+          <w:sz w:val="24"/>
+          <w:szCs w:val="24"/>
+        </w:rPr>
+        <w:t>.</w:t>
       </w:r>
     </w:p>
     <w:p>
@@ -868,21 +319,17 @@
         </w:numPr>
         <w:rPr>
           <w:rFonts w:ascii="Times New Roman" w:eastAsia="Times New Roman" w:hAnsi="Times New Roman" w:cs="Times New Roman"/>
-          <w:b/>
-          <w:sz w:val="24"/>
-          <w:szCs w:val="24"/>
-          <w:u w:val="single"/>
-        </w:rPr>
-      </w:pPr>
-      <w:r>
-        <w:rPr>
-          <w:rFonts w:ascii="Times New Roman" w:eastAsia="Times New Roman" w:hAnsi="Times New Roman" w:cs="Times New Roman"/>
-          <w:b/>
-          <w:sz w:val="24"/>
-          <w:szCs w:val="24"/>
-          <w:u w:val="single"/>
-        </w:rPr>
-        <w:t>Notes:</w:t>
+          <w:sz w:val="24"/>
+          <w:szCs w:val="24"/>
+        </w:rPr>
+      </w:pPr>
+      <w:r>
+        <w:rPr>
+          <w:rFonts w:ascii="Times New Roman" w:eastAsia="Times New Roman" w:hAnsi="Times New Roman" w:cs="Times New Roman"/>
+          <w:sz w:val="24"/>
+          <w:szCs w:val="24"/>
+        </w:rPr>
+        <w:t>Big-O of functions commonly used in algorithms:</w:t>
       </w:r>
     </w:p>
     <w:p>
@@ -899,6 +346,7 @@
         </w:rPr>
       </w:pPr>
       <w:proofErr w:type="spellStart"/>
+      <w:proofErr w:type="gramStart"/>
       <w:r>
         <w:rPr>
           <w:rFonts w:ascii="Times New Roman" w:eastAsia="Times New Roman" w:hAnsi="Times New Roman" w:cs="Times New Roman"/>
@@ -914,7 +362,16 @@
           <w:sz w:val="24"/>
           <w:szCs w:val="24"/>
         </w:rPr>
-        <w:t>() = O(n)</w:t>
+        <w:t>(</w:t>
+      </w:r>
+      <w:proofErr w:type="gramEnd"/>
+      <w:r>
+        <w:rPr>
+          <w:rFonts w:ascii="Times New Roman" w:eastAsia="Times New Roman" w:hAnsi="Times New Roman" w:cs="Times New Roman"/>
+          <w:sz w:val="24"/>
+          <w:szCs w:val="24"/>
+        </w:rPr>
+        <w:t>) = O(n)</w:t>
       </w:r>
     </w:p>
     <w:p>
@@ -931,6 +388,7 @@
         </w:rPr>
       </w:pPr>
       <w:proofErr w:type="spellStart"/>
+      <w:proofErr w:type="gramStart"/>
       <w:r>
         <w:rPr>
           <w:rFonts w:ascii="Times New Roman" w:eastAsia="Times New Roman" w:hAnsi="Times New Roman" w:cs="Times New Roman"/>
@@ -946,7 +404,16 @@
           <w:sz w:val="24"/>
           <w:szCs w:val="24"/>
         </w:rPr>
-        <w:t>() = O(n)</w:t>
+        <w:t>(</w:t>
+      </w:r>
+      <w:proofErr w:type="gramEnd"/>
+      <w:r>
+        <w:rPr>
+          <w:rFonts w:ascii="Times New Roman" w:eastAsia="Times New Roman" w:hAnsi="Times New Roman" w:cs="Times New Roman"/>
+          <w:sz w:val="24"/>
+          <w:szCs w:val="24"/>
+        </w:rPr>
+        <w:t>) = O(n)</w:t>
       </w:r>
     </w:p>
     <w:p>
@@ -963,6 +430,7 @@
         </w:rPr>
       </w:pPr>
       <w:proofErr w:type="spellStart"/>
+      <w:proofErr w:type="gramStart"/>
       <w:r>
         <w:rPr>
           <w:rFonts w:ascii="Times New Roman" w:eastAsia="Times New Roman" w:hAnsi="Times New Roman" w:cs="Times New Roman"/>
@@ -978,7 +446,16 @@
           <w:sz w:val="24"/>
           <w:szCs w:val="24"/>
         </w:rPr>
-        <w:t>() = O(n)</w:t>
+        <w:t>(</w:t>
+      </w:r>
+      <w:proofErr w:type="gramEnd"/>
+      <w:r>
+        <w:rPr>
+          <w:rFonts w:ascii="Times New Roman" w:eastAsia="Times New Roman" w:hAnsi="Times New Roman" w:cs="Times New Roman"/>
+          <w:sz w:val="24"/>
+          <w:szCs w:val="24"/>
+        </w:rPr>
+        <w:t>) = O(n)</w:t>
       </w:r>
     </w:p>
     <w:p>
@@ -995,6 +472,7 @@
         </w:rPr>
       </w:pPr>
       <w:proofErr w:type="spellStart"/>
+      <w:proofErr w:type="gramStart"/>
       <w:r>
         <w:rPr>
           <w:rFonts w:ascii="Times New Roman" w:eastAsia="Times New Roman" w:hAnsi="Times New Roman" w:cs="Times New Roman"/>
@@ -1010,7 +488,16 @@
           <w:sz w:val="24"/>
           <w:szCs w:val="24"/>
         </w:rPr>
-        <w:t>() = O(n)</w:t>
+        <w:t>(</w:t>
+      </w:r>
+      <w:proofErr w:type="gramEnd"/>
+      <w:r>
+        <w:rPr>
+          <w:rFonts w:ascii="Times New Roman" w:eastAsia="Times New Roman" w:hAnsi="Times New Roman" w:cs="Times New Roman"/>
+          <w:sz w:val="24"/>
+          <w:szCs w:val="24"/>
+        </w:rPr>
+        <w:t>) = O(n)</w:t>
       </w:r>
     </w:p>
     <w:p>
@@ -1027,6 +514,7 @@
         </w:rPr>
       </w:pPr>
       <w:proofErr w:type="spellStart"/>
+      <w:proofErr w:type="gramStart"/>
       <w:r>
         <w:rPr>
           <w:rFonts w:ascii="Times New Roman" w:eastAsia="Times New Roman" w:hAnsi="Times New Roman" w:cs="Times New Roman"/>
@@ -1042,15 +530,35 @@
           <w:sz w:val="24"/>
           <w:szCs w:val="24"/>
         </w:rPr>
-        <w:t>() = O(n^2)</w:t>
-      </w:r>
+        <w:t>(</w:t>
+      </w:r>
+      <w:proofErr w:type="gramEnd"/>
+      <w:r>
+        <w:rPr>
+          <w:rFonts w:ascii="Times New Roman" w:eastAsia="Times New Roman" w:hAnsi="Times New Roman" w:cs="Times New Roman"/>
+          <w:sz w:val="24"/>
+          <w:szCs w:val="24"/>
+        </w:rPr>
+        <w:t>) = O(n^2)</w:t>
+      </w:r>
+    </w:p>
+    <w:p>
+      <w:pPr>
+        <w:pStyle w:val="ListParagraph"/>
+        <w:jc w:val="center"/>
+        <w:rPr>
+          <w:rFonts w:ascii="Times New Roman" w:eastAsia="Times New Roman" w:hAnsi="Times New Roman" w:cs="Times New Roman"/>
+          <w:sz w:val="24"/>
+          <w:szCs w:val="24"/>
+        </w:rPr>
+      </w:pPr>
     </w:p>
     <w:p>
       <w:pPr>
         <w:pStyle w:val="ListParagraph"/>
         <w:numPr>
           <w:ilvl w:val="0"/>
-          <w:numId w:val="4"/>
+          <w:numId w:val="7"/>
         </w:numPr>
         <w:rPr>
           <w:rFonts w:ascii="Times New Roman" w:eastAsia="Times New Roman" w:hAnsi="Times New Roman" w:cs="Times New Roman"/>
@@ -1064,16 +572,88 @@
           <w:sz w:val="24"/>
           <w:szCs w:val="24"/>
         </w:rPr>
-        <w:t>Prim-</w:t>
+        <w:t>Shortest Paths (</w:t>
+      </w:r>
+      <w:r>
+        <w:rPr>
+          <w:rFonts w:ascii="Times New Roman" w:eastAsia="Times New Roman" w:hAnsi="Times New Roman" w:cs="Times New Roman"/>
+          <w:sz w:val="24"/>
+          <w:szCs w:val="24"/>
+        </w:rPr>
+        <w:t>Dijkstra’s Algorithm</w:t>
+      </w:r>
+      <w:r>
+        <w:rPr>
+          <w:rFonts w:ascii="Times New Roman" w:eastAsia="Times New Roman" w:hAnsi="Times New Roman" w:cs="Times New Roman"/>
+          <w:sz w:val="24"/>
+          <w:szCs w:val="24"/>
+        </w:rPr>
+        <w:t>)</w:t>
+      </w:r>
+    </w:p>
+    <w:p>
+      <w:pPr>
+        <w:pStyle w:val="ListParagraph"/>
+        <w:numPr>
+          <w:ilvl w:val="1"/>
+          <w:numId w:val="7"/>
+        </w:numPr>
+        <w:rPr>
+          <w:rFonts w:ascii="Times New Roman" w:eastAsia="Times New Roman" w:hAnsi="Times New Roman" w:cs="Times New Roman"/>
+          <w:sz w:val="24"/>
+          <w:szCs w:val="24"/>
+        </w:rPr>
+      </w:pPr>
+      <w:r>
+        <w:rPr>
+          <w:rFonts w:ascii="Times New Roman" w:eastAsia="Times New Roman" w:hAnsi="Times New Roman" w:cs="Times New Roman"/>
+          <w:sz w:val="24"/>
+          <w:szCs w:val="24"/>
+        </w:rPr>
+        <w:t>The shortest paths algorithm utilizes Dijkstra’s method to return the shortest path to every vertex from an indicated vertex. If the graph object has previously called any of the traversal functions, the vertices and discovery edges must be marked as unvisited and unused which calls a reset function that runs in O(n</w:t>
+      </w:r>
+      <w:r>
+        <w:rPr>
+          <w:rFonts w:ascii="Times New Roman" w:eastAsia="Times New Roman" w:hAnsi="Times New Roman" w:cs="Times New Roman"/>
+          <w:sz w:val="24"/>
+          <w:szCs w:val="24"/>
+          <w:vertAlign w:val="superscript"/>
+        </w:rPr>
+        <w:t>2</w:t>
+      </w:r>
+      <w:r>
+        <w:rPr>
+          <w:rFonts w:ascii="Times New Roman" w:eastAsia="Times New Roman" w:hAnsi="Times New Roman" w:cs="Times New Roman"/>
+          <w:sz w:val="24"/>
+          <w:szCs w:val="24"/>
+        </w:rPr>
+        <w:t xml:space="preserve">) time. After the starting vertex has been added to T, a while loop is used that </w:t>
+      </w:r>
+      <w:r>
+        <w:rPr>
+          <w:rFonts w:ascii="Times New Roman" w:eastAsia="Times New Roman" w:hAnsi="Times New Roman" w:cs="Times New Roman"/>
+          <w:sz w:val="24"/>
+          <w:szCs w:val="24"/>
+        </w:rPr>
+        <w:t>runs until all vertices have been marked as visited</w:t>
+      </w:r>
+      <w:r>
+        <w:rPr>
+          <w:rFonts w:ascii="Times New Roman" w:eastAsia="Times New Roman" w:hAnsi="Times New Roman" w:cs="Times New Roman"/>
+          <w:sz w:val="24"/>
+          <w:szCs w:val="24"/>
+        </w:rPr>
+        <w:t xml:space="preserve">, adding another O(n) to the runtime of this algorithm. Inside the while loop, the function </w:t>
       </w:r>
       <w:proofErr w:type="spellStart"/>
-      <w:r>
-        <w:rPr>
-          <w:rFonts w:ascii="Times New Roman" w:eastAsia="Times New Roman" w:hAnsi="Times New Roman" w:cs="Times New Roman"/>
-          <w:sz w:val="24"/>
-          <w:szCs w:val="24"/>
-        </w:rPr>
-        <w:t>Jarnik’s</w:t>
+      <w:proofErr w:type="gramStart"/>
+      <w:r>
+        <w:rPr>
+          <w:rFonts w:ascii="Times New Roman" w:eastAsia="Times New Roman" w:hAnsi="Times New Roman" w:cs="Times New Roman"/>
+          <w:sz w:val="24"/>
+          <w:szCs w:val="24"/>
+        </w:rPr>
+        <w:t>findClosest</w:t>
       </w:r>
       <w:proofErr w:type="spellEnd"/>
       <w:r>
@@ -1082,15 +662,504 @@
           <w:sz w:val="24"/>
           <w:szCs w:val="24"/>
         </w:rPr>
-        <w:t xml:space="preserve"> Algorithm</w:t>
-      </w:r>
+        <w:t>(</w:t>
+      </w:r>
+      <w:proofErr w:type="gramEnd"/>
+      <w:r>
+        <w:rPr>
+          <w:rFonts w:ascii="Times New Roman" w:eastAsia="Times New Roman" w:hAnsi="Times New Roman" w:cs="Times New Roman"/>
+          <w:sz w:val="24"/>
+          <w:szCs w:val="24"/>
+        </w:rPr>
+        <w:t xml:space="preserve">) is called for to find the closest vertex from </w:t>
+      </w:r>
+      <w:r>
+        <w:rPr>
+          <w:rFonts w:ascii="Times New Roman" w:eastAsia="Times New Roman" w:hAnsi="Times New Roman" w:cs="Times New Roman"/>
+          <w:sz w:val="24"/>
+          <w:szCs w:val="24"/>
+        </w:rPr>
+        <w:t>the vertices stored in T.</w:t>
+      </w:r>
+      <w:r>
+        <w:rPr>
+          <w:rFonts w:ascii="Times New Roman" w:eastAsia="Times New Roman" w:hAnsi="Times New Roman" w:cs="Times New Roman"/>
+          <w:sz w:val="24"/>
+          <w:szCs w:val="24"/>
+        </w:rPr>
+        <w:t xml:space="preserve"> </w:t>
+      </w:r>
+      <w:r>
+        <w:rPr>
+          <w:rFonts w:ascii="Times New Roman" w:eastAsia="Times New Roman" w:hAnsi="Times New Roman" w:cs="Times New Roman"/>
+          <w:sz w:val="24"/>
+          <w:szCs w:val="24"/>
+        </w:rPr>
+        <w:t>T</w:t>
+      </w:r>
+      <w:r>
+        <w:rPr>
+          <w:rFonts w:ascii="Times New Roman" w:eastAsia="Times New Roman" w:hAnsi="Times New Roman" w:cs="Times New Roman"/>
+          <w:sz w:val="24"/>
+          <w:szCs w:val="24"/>
+        </w:rPr>
+        <w:t xml:space="preserve">his function runs in </w:t>
+      </w:r>
+      <w:r>
+        <w:rPr>
+          <w:rFonts w:ascii="Times New Roman" w:eastAsia="Times New Roman" w:hAnsi="Times New Roman" w:cs="Times New Roman"/>
+          <w:sz w:val="24"/>
+          <w:szCs w:val="24"/>
+        </w:rPr>
+        <w:t xml:space="preserve">O(n^3) time since it contains a while loop that runs for the size of T to find the shortest distance from the start from all of the unvisited edges in T. Inside this while loop, the functions </w:t>
+      </w:r>
+      <w:proofErr w:type="spellStart"/>
+      <w:proofErr w:type="gramStart"/>
+      <w:r>
+        <w:rPr>
+          <w:rFonts w:ascii="Times New Roman" w:eastAsia="Times New Roman" w:hAnsi="Times New Roman" w:cs="Times New Roman"/>
+          <w:sz w:val="24"/>
+          <w:szCs w:val="24"/>
+        </w:rPr>
+        <w:t>edgesDiscovered</w:t>
+      </w:r>
+      <w:proofErr w:type="spellEnd"/>
+      <w:r>
+        <w:rPr>
+          <w:rFonts w:ascii="Times New Roman" w:eastAsia="Times New Roman" w:hAnsi="Times New Roman" w:cs="Times New Roman"/>
+          <w:sz w:val="24"/>
+          <w:szCs w:val="24"/>
+        </w:rPr>
+        <w:t>(</w:t>
+      </w:r>
+      <w:proofErr w:type="gramEnd"/>
+      <w:r>
+        <w:rPr>
+          <w:rFonts w:ascii="Times New Roman" w:eastAsia="Times New Roman" w:hAnsi="Times New Roman" w:cs="Times New Roman"/>
+          <w:sz w:val="24"/>
+          <w:szCs w:val="24"/>
+        </w:rPr>
+        <w:t xml:space="preserve">), </w:t>
+      </w:r>
+      <w:proofErr w:type="spellStart"/>
+      <w:r>
+        <w:rPr>
+          <w:rFonts w:ascii="Times New Roman" w:eastAsia="Times New Roman" w:hAnsi="Times New Roman" w:cs="Times New Roman"/>
+          <w:sz w:val="24"/>
+          <w:szCs w:val="24"/>
+        </w:rPr>
+        <w:t>distanceFromStart</w:t>
+      </w:r>
+      <w:proofErr w:type="spellEnd"/>
+      <w:r>
+        <w:rPr>
+          <w:rFonts w:ascii="Times New Roman" w:eastAsia="Times New Roman" w:hAnsi="Times New Roman" w:cs="Times New Roman"/>
+          <w:sz w:val="24"/>
+          <w:szCs w:val="24"/>
+        </w:rPr>
+        <w:t xml:space="preserve">(), and </w:t>
+      </w:r>
+      <w:proofErr w:type="spellStart"/>
+      <w:r>
+        <w:rPr>
+          <w:rFonts w:ascii="Times New Roman" w:eastAsia="Times New Roman" w:hAnsi="Times New Roman" w:cs="Times New Roman"/>
+          <w:sz w:val="24"/>
+          <w:szCs w:val="24"/>
+        </w:rPr>
+        <w:t>distanceBetween</w:t>
+      </w:r>
+      <w:proofErr w:type="spellEnd"/>
+      <w:r>
+        <w:rPr>
+          <w:rFonts w:ascii="Times New Roman" w:eastAsia="Times New Roman" w:hAnsi="Times New Roman" w:cs="Times New Roman"/>
+          <w:sz w:val="24"/>
+          <w:szCs w:val="24"/>
+        </w:rPr>
+        <w:t xml:space="preserve">() are all called twice and all run in O(n) time adding O(6n) to the runtime of </w:t>
+      </w:r>
+      <w:proofErr w:type="spellStart"/>
+      <w:r>
+        <w:rPr>
+          <w:rFonts w:ascii="Times New Roman" w:eastAsia="Times New Roman" w:hAnsi="Times New Roman" w:cs="Times New Roman"/>
+          <w:sz w:val="24"/>
+          <w:szCs w:val="24"/>
+        </w:rPr>
+        <w:t>findClosest</w:t>
+      </w:r>
+      <w:proofErr w:type="spellEnd"/>
+      <w:r>
+        <w:rPr>
+          <w:rFonts w:ascii="Times New Roman" w:eastAsia="Times New Roman" w:hAnsi="Times New Roman" w:cs="Times New Roman"/>
+          <w:sz w:val="24"/>
+          <w:szCs w:val="24"/>
+        </w:rPr>
+        <w:t xml:space="preserve">(). Furthermore, the function </w:t>
+      </w:r>
+      <w:proofErr w:type="spellStart"/>
+      <w:proofErr w:type="gramStart"/>
+      <w:r>
+        <w:rPr>
+          <w:rFonts w:ascii="Times New Roman" w:eastAsia="Times New Roman" w:hAnsi="Times New Roman" w:cs="Times New Roman"/>
+          <w:sz w:val="24"/>
+          <w:szCs w:val="24"/>
+        </w:rPr>
+        <w:t>smallestEdge</w:t>
+      </w:r>
+      <w:proofErr w:type="spellEnd"/>
+      <w:r>
+        <w:rPr>
+          <w:rFonts w:ascii="Times New Roman" w:eastAsia="Times New Roman" w:hAnsi="Times New Roman" w:cs="Times New Roman"/>
+          <w:sz w:val="24"/>
+          <w:szCs w:val="24"/>
+        </w:rPr>
+        <w:t>(</w:t>
+      </w:r>
+      <w:proofErr w:type="gramEnd"/>
+      <w:r>
+        <w:rPr>
+          <w:rFonts w:ascii="Times New Roman" w:eastAsia="Times New Roman" w:hAnsi="Times New Roman" w:cs="Times New Roman"/>
+          <w:sz w:val="24"/>
+          <w:szCs w:val="24"/>
+        </w:rPr>
+        <w:t>) that is also called in the loop twice runs in O(n</w:t>
+      </w:r>
+      <w:r>
+        <w:rPr>
+          <w:rFonts w:ascii="Times New Roman" w:eastAsia="Times New Roman" w:hAnsi="Times New Roman" w:cs="Times New Roman"/>
+          <w:sz w:val="24"/>
+          <w:szCs w:val="24"/>
+          <w:vertAlign w:val="superscript"/>
+        </w:rPr>
+        <w:t>2</w:t>
+      </w:r>
+      <w:r>
+        <w:rPr>
+          <w:rFonts w:ascii="Times New Roman" w:eastAsia="Times New Roman" w:hAnsi="Times New Roman" w:cs="Times New Roman"/>
+          <w:sz w:val="24"/>
+          <w:szCs w:val="24"/>
+        </w:rPr>
+        <w:t>) time which leads to an overall runtime of O(6n) + O(2n</w:t>
+      </w:r>
+      <w:r>
+        <w:rPr>
+          <w:rFonts w:ascii="Times New Roman" w:eastAsia="Times New Roman" w:hAnsi="Times New Roman" w:cs="Times New Roman"/>
+          <w:sz w:val="24"/>
+          <w:szCs w:val="24"/>
+          <w:vertAlign w:val="superscript"/>
+        </w:rPr>
+        <w:t>2</w:t>
+      </w:r>
+      <w:r>
+        <w:rPr>
+          <w:rFonts w:ascii="Times New Roman" w:eastAsia="Times New Roman" w:hAnsi="Times New Roman" w:cs="Times New Roman"/>
+          <w:sz w:val="24"/>
+          <w:szCs w:val="24"/>
+        </w:rPr>
+        <w:t xml:space="preserve">). So, because this is encompassed within the while loop, </w:t>
+      </w:r>
+      <w:proofErr w:type="spellStart"/>
+      <w:proofErr w:type="gramStart"/>
+      <w:r>
+        <w:rPr>
+          <w:rFonts w:ascii="Times New Roman" w:eastAsia="Times New Roman" w:hAnsi="Times New Roman" w:cs="Times New Roman"/>
+          <w:sz w:val="24"/>
+          <w:szCs w:val="24"/>
+        </w:rPr>
+        <w:t>findClosest</w:t>
+      </w:r>
+      <w:proofErr w:type="spellEnd"/>
+      <w:r>
+        <w:rPr>
+          <w:rFonts w:ascii="Times New Roman" w:eastAsia="Times New Roman" w:hAnsi="Times New Roman" w:cs="Times New Roman"/>
+          <w:sz w:val="24"/>
+          <w:szCs w:val="24"/>
+        </w:rPr>
+        <w:t>(</w:t>
+      </w:r>
+      <w:proofErr w:type="gramEnd"/>
+      <w:r>
+        <w:rPr>
+          <w:rFonts w:ascii="Times New Roman" w:eastAsia="Times New Roman" w:hAnsi="Times New Roman" w:cs="Times New Roman"/>
+          <w:sz w:val="24"/>
+          <w:szCs w:val="24"/>
+        </w:rPr>
+        <w:t>) runs in O(6n</w:t>
+      </w:r>
+      <w:r>
+        <w:rPr>
+          <w:rFonts w:ascii="Times New Roman" w:eastAsia="Times New Roman" w:hAnsi="Times New Roman" w:cs="Times New Roman"/>
+          <w:sz w:val="24"/>
+          <w:szCs w:val="24"/>
+          <w:vertAlign w:val="superscript"/>
+        </w:rPr>
+        <w:t>2</w:t>
+      </w:r>
+      <w:r>
+        <w:rPr>
+          <w:rFonts w:ascii="Times New Roman" w:eastAsia="Times New Roman" w:hAnsi="Times New Roman" w:cs="Times New Roman"/>
+          <w:sz w:val="24"/>
+          <w:szCs w:val="24"/>
+        </w:rPr>
+        <w:t>) + O(2n</w:t>
+      </w:r>
+      <w:r>
+        <w:rPr>
+          <w:rFonts w:ascii="Times New Roman" w:eastAsia="Times New Roman" w:hAnsi="Times New Roman" w:cs="Times New Roman"/>
+          <w:sz w:val="24"/>
+          <w:szCs w:val="24"/>
+          <w:vertAlign w:val="superscript"/>
+        </w:rPr>
+        <w:t>3</w:t>
+      </w:r>
+      <w:r>
+        <w:rPr>
+          <w:rFonts w:ascii="Times New Roman" w:eastAsia="Times New Roman" w:hAnsi="Times New Roman" w:cs="Times New Roman"/>
+          <w:sz w:val="24"/>
+          <w:szCs w:val="24"/>
+        </w:rPr>
+        <w:t>) or O(n</w:t>
+      </w:r>
+      <w:r>
+        <w:rPr>
+          <w:rFonts w:ascii="Times New Roman" w:eastAsia="Times New Roman" w:hAnsi="Times New Roman" w:cs="Times New Roman"/>
+          <w:sz w:val="24"/>
+          <w:szCs w:val="24"/>
+          <w:vertAlign w:val="superscript"/>
+        </w:rPr>
+        <w:t>3</w:t>
+      </w:r>
+      <w:r>
+        <w:rPr>
+          <w:rFonts w:ascii="Times New Roman" w:eastAsia="Times New Roman" w:hAnsi="Times New Roman" w:cs="Times New Roman"/>
+          <w:sz w:val="24"/>
+          <w:szCs w:val="24"/>
+        </w:rPr>
+        <w:t xml:space="preserve">). Now, coming back to the shortest paths algorithm, because the </w:t>
+      </w:r>
+      <w:proofErr w:type="spellStart"/>
+      <w:proofErr w:type="gramStart"/>
+      <w:r>
+        <w:rPr>
+          <w:rFonts w:ascii="Times New Roman" w:eastAsia="Times New Roman" w:hAnsi="Times New Roman" w:cs="Times New Roman"/>
+          <w:sz w:val="24"/>
+          <w:szCs w:val="24"/>
+        </w:rPr>
+        <w:t>findClosest</w:t>
+      </w:r>
+      <w:proofErr w:type="spellEnd"/>
+      <w:r>
+        <w:rPr>
+          <w:rFonts w:ascii="Times New Roman" w:eastAsia="Times New Roman" w:hAnsi="Times New Roman" w:cs="Times New Roman"/>
+          <w:sz w:val="24"/>
+          <w:szCs w:val="24"/>
+        </w:rPr>
+        <w:t>(</w:t>
+      </w:r>
+      <w:proofErr w:type="gramEnd"/>
+      <w:r>
+        <w:rPr>
+          <w:rFonts w:ascii="Times New Roman" w:eastAsia="Times New Roman" w:hAnsi="Times New Roman" w:cs="Times New Roman"/>
+          <w:sz w:val="24"/>
+          <w:szCs w:val="24"/>
+        </w:rPr>
+        <w:t>) function is called n times by the while loop, the runtime of this while loop is O(</w:t>
+      </w:r>
+      <w:r>
+        <w:rPr>
+          <w:rFonts w:ascii="Times New Roman" w:eastAsia="Times New Roman" w:hAnsi="Times New Roman" w:cs="Times New Roman"/>
+          <w:sz w:val="24"/>
+          <w:szCs w:val="24"/>
+        </w:rPr>
+        <w:t>n</w:t>
+      </w:r>
+      <w:r>
+        <w:rPr>
+          <w:rFonts w:ascii="Times New Roman" w:eastAsia="Times New Roman" w:hAnsi="Times New Roman" w:cs="Times New Roman"/>
+          <w:sz w:val="24"/>
+          <w:szCs w:val="24"/>
+          <w:vertAlign w:val="superscript"/>
+        </w:rPr>
+        <w:t>4</w:t>
+      </w:r>
+      <w:r>
+        <w:rPr>
+          <w:rFonts w:ascii="Times New Roman" w:eastAsia="Times New Roman" w:hAnsi="Times New Roman" w:cs="Times New Roman"/>
+          <w:sz w:val="24"/>
+          <w:szCs w:val="24"/>
+        </w:rPr>
+        <w:t xml:space="preserve">). Finally, taking all of this into </w:t>
+      </w:r>
+      <w:r>
+        <w:rPr>
+          <w:rFonts w:ascii="Times New Roman" w:eastAsia="Times New Roman" w:hAnsi="Times New Roman" w:cs="Times New Roman"/>
+          <w:sz w:val="24"/>
+          <w:szCs w:val="24"/>
+        </w:rPr>
+        <w:lastRenderedPageBreak/>
+        <w:t xml:space="preserve">consideration, the overall runtime of </w:t>
+      </w:r>
+      <w:r>
+        <w:rPr>
+          <w:rFonts w:ascii="Times New Roman" w:eastAsia="Times New Roman" w:hAnsi="Times New Roman" w:cs="Times New Roman"/>
+          <w:sz w:val="24"/>
+          <w:szCs w:val="24"/>
+        </w:rPr>
+        <w:t xml:space="preserve">the shortest paths algorithm is </w:t>
+      </w:r>
+      <w:proofErr w:type="spellStart"/>
+      <w:proofErr w:type="gramStart"/>
+      <w:r>
+        <w:rPr>
+          <w:rFonts w:ascii="Times New Roman" w:eastAsia="Times New Roman" w:hAnsi="Times New Roman" w:cs="Times New Roman"/>
+          <w:sz w:val="24"/>
+          <w:szCs w:val="24"/>
+        </w:rPr>
+        <w:t>findClosest</w:t>
+      </w:r>
+      <w:proofErr w:type="spellEnd"/>
+      <w:r>
+        <w:rPr>
+          <w:rFonts w:ascii="Times New Roman" w:eastAsia="Times New Roman" w:hAnsi="Times New Roman" w:cs="Times New Roman"/>
+          <w:sz w:val="24"/>
+          <w:szCs w:val="24"/>
+        </w:rPr>
+        <w:t>(</w:t>
+      </w:r>
+      <w:proofErr w:type="gramEnd"/>
+      <w:r>
+        <w:rPr>
+          <w:rFonts w:ascii="Times New Roman" w:eastAsia="Times New Roman" w:hAnsi="Times New Roman" w:cs="Times New Roman"/>
+          <w:sz w:val="24"/>
+          <w:szCs w:val="24"/>
+        </w:rPr>
+        <w:t>)</w:t>
+      </w:r>
+      <w:r>
+        <w:rPr>
+          <w:rFonts w:ascii="Times New Roman" w:eastAsia="Times New Roman" w:hAnsi="Times New Roman" w:cs="Times New Roman"/>
+          <w:sz w:val="24"/>
+          <w:szCs w:val="24"/>
+        </w:rPr>
+        <w:t xml:space="preserve"> </w:t>
+      </w:r>
+      <w:r>
+        <w:rPr>
+          <w:rFonts w:ascii="Times New Roman" w:eastAsia="Times New Roman" w:hAnsi="Times New Roman" w:cs="Times New Roman"/>
+          <w:sz w:val="24"/>
+          <w:szCs w:val="24"/>
+          <w:highlight w:val="yellow"/>
+        </w:rPr>
+        <w:t>O(n</w:t>
+      </w:r>
+      <w:r>
+        <w:rPr>
+          <w:rFonts w:ascii="Times New Roman" w:eastAsia="Times New Roman" w:hAnsi="Times New Roman" w:cs="Times New Roman"/>
+          <w:sz w:val="24"/>
+          <w:szCs w:val="24"/>
+          <w:highlight w:val="yellow"/>
+          <w:vertAlign w:val="superscript"/>
+        </w:rPr>
+        <w:t>4</w:t>
+      </w:r>
+      <w:r>
+        <w:rPr>
+          <w:rFonts w:ascii="Times New Roman" w:eastAsia="Times New Roman" w:hAnsi="Times New Roman" w:cs="Times New Roman"/>
+          <w:sz w:val="24"/>
+          <w:szCs w:val="24"/>
+          <w:highlight w:val="yellow"/>
+        </w:rPr>
+        <w:t>)</w:t>
+      </w:r>
+      <w:r>
+        <w:rPr>
+          <w:rFonts w:ascii="Times New Roman" w:eastAsia="Times New Roman" w:hAnsi="Times New Roman" w:cs="Times New Roman"/>
+          <w:sz w:val="24"/>
+          <w:szCs w:val="24"/>
+          <w:highlight w:val="yellow"/>
+          <w:vertAlign w:val="superscript"/>
+        </w:rPr>
+        <w:t xml:space="preserve"> </w:t>
+      </w:r>
+      <w:r>
+        <w:rPr>
+          <w:rFonts w:ascii="Times New Roman" w:eastAsia="Times New Roman" w:hAnsi="Times New Roman" w:cs="Times New Roman"/>
+          <w:sz w:val="24"/>
+          <w:szCs w:val="24"/>
+          <w:highlight w:val="yellow"/>
+        </w:rPr>
+        <w:t>+ O(n</w:t>
+      </w:r>
+      <w:r>
+        <w:rPr>
+          <w:rFonts w:ascii="Times New Roman" w:eastAsia="Times New Roman" w:hAnsi="Times New Roman" w:cs="Times New Roman"/>
+          <w:sz w:val="24"/>
+          <w:szCs w:val="24"/>
+          <w:highlight w:val="yellow"/>
+          <w:vertAlign w:val="superscript"/>
+        </w:rPr>
+        <w:t>2</w:t>
+      </w:r>
+      <w:r>
+        <w:rPr>
+          <w:rFonts w:ascii="Times New Roman" w:eastAsia="Times New Roman" w:hAnsi="Times New Roman" w:cs="Times New Roman"/>
+          <w:sz w:val="24"/>
+          <w:szCs w:val="24"/>
+          <w:highlight w:val="yellow"/>
+        </w:rPr>
+        <w:t>) + O(n)</w:t>
+      </w:r>
+      <w:r>
+        <w:rPr>
+          <w:rFonts w:ascii="Times New Roman" w:eastAsia="Times New Roman" w:hAnsi="Times New Roman" w:cs="Times New Roman"/>
+          <w:sz w:val="24"/>
+          <w:szCs w:val="24"/>
+        </w:rPr>
+        <w:t xml:space="preserve"> or </w:t>
+      </w:r>
+      <w:r>
+        <w:rPr>
+          <w:rFonts w:ascii="Times New Roman" w:eastAsia="Times New Roman" w:hAnsi="Times New Roman" w:cs="Times New Roman"/>
+          <w:sz w:val="24"/>
+          <w:szCs w:val="24"/>
+          <w:highlight w:val="yellow"/>
+        </w:rPr>
+        <w:t>O(n</w:t>
+      </w:r>
+      <w:r>
+        <w:rPr>
+          <w:rFonts w:ascii="Times New Roman" w:eastAsia="Times New Roman" w:hAnsi="Times New Roman" w:cs="Times New Roman"/>
+          <w:sz w:val="24"/>
+          <w:szCs w:val="24"/>
+          <w:highlight w:val="yellow"/>
+          <w:vertAlign w:val="superscript"/>
+        </w:rPr>
+        <w:t>4</w:t>
+      </w:r>
+      <w:r>
+        <w:rPr>
+          <w:rFonts w:ascii="Times New Roman" w:eastAsia="Times New Roman" w:hAnsi="Times New Roman" w:cs="Times New Roman"/>
+          <w:sz w:val="24"/>
+          <w:szCs w:val="24"/>
+          <w:highlight w:val="yellow"/>
+        </w:rPr>
+        <w:t>).</w:t>
+      </w:r>
+    </w:p>
+    <w:p>
+      <w:pPr>
+        <w:rPr>
+          <w:rFonts w:ascii="Times New Roman" w:eastAsia="Times New Roman" w:hAnsi="Times New Roman" w:cs="Times New Roman"/>
+          <w:sz w:val="24"/>
+          <w:szCs w:val="24"/>
+        </w:rPr>
+      </w:pPr>
     </w:p>
     <w:p>
       <w:pPr>
         <w:pStyle w:val="ListParagraph"/>
         <w:numPr>
           <w:ilvl w:val="0"/>
-          <w:numId w:val="4"/>
+          <w:numId w:val="7"/>
         </w:numPr>
         <w:rPr>
           <w:rFonts w:ascii="Times New Roman" w:eastAsia="Times New Roman" w:hAnsi="Times New Roman" w:cs="Times New Roman"/>
@@ -1104,15 +1173,368 @@
           <w:sz w:val="24"/>
           <w:szCs w:val="24"/>
         </w:rPr>
-        <w:t>Shortest Trip Algorithm</w:t>
-      </w:r>
+        <w:t>Minimum Spanning Tree (</w:t>
+      </w:r>
+      <w:r>
+        <w:rPr>
+          <w:rFonts w:ascii="Times New Roman" w:eastAsia="Times New Roman" w:hAnsi="Times New Roman" w:cs="Times New Roman"/>
+          <w:sz w:val="24"/>
+          <w:szCs w:val="24"/>
+        </w:rPr>
+        <w:t>Prim-</w:t>
+      </w:r>
+      <w:proofErr w:type="spellStart"/>
+      <w:r>
+        <w:rPr>
+          <w:rFonts w:ascii="Times New Roman" w:eastAsia="Times New Roman" w:hAnsi="Times New Roman" w:cs="Times New Roman"/>
+          <w:sz w:val="24"/>
+          <w:szCs w:val="24"/>
+        </w:rPr>
+        <w:t>Jarnik’s</w:t>
+      </w:r>
+      <w:proofErr w:type="spellEnd"/>
+      <w:r>
+        <w:rPr>
+          <w:rFonts w:ascii="Times New Roman" w:eastAsia="Times New Roman" w:hAnsi="Times New Roman" w:cs="Times New Roman"/>
+          <w:sz w:val="24"/>
+          <w:szCs w:val="24"/>
+        </w:rPr>
+        <w:t xml:space="preserve"> Algorithm</w:t>
+      </w:r>
+      <w:r>
+        <w:rPr>
+          <w:rFonts w:ascii="Times New Roman" w:eastAsia="Times New Roman" w:hAnsi="Times New Roman" w:cs="Times New Roman"/>
+          <w:sz w:val="24"/>
+          <w:szCs w:val="24"/>
+        </w:rPr>
+        <w:t>)</w:t>
+      </w:r>
+    </w:p>
+    <w:p>
+      <w:pPr>
+        <w:pStyle w:val="ListParagraph"/>
+        <w:numPr>
+          <w:ilvl w:val="1"/>
+          <w:numId w:val="7"/>
+        </w:numPr>
+        <w:rPr>
+          <w:rFonts w:ascii="Times New Roman" w:eastAsia="Times New Roman" w:hAnsi="Times New Roman" w:cs="Times New Roman"/>
+          <w:sz w:val="24"/>
+          <w:szCs w:val="24"/>
+        </w:rPr>
+      </w:pPr>
+      <w:r>
+        <w:rPr>
+          <w:rFonts w:ascii="Times New Roman" w:eastAsia="Times New Roman" w:hAnsi="Times New Roman" w:cs="Times New Roman"/>
+          <w:sz w:val="24"/>
+          <w:szCs w:val="24"/>
+        </w:rPr>
+        <w:t>The minimum spanning tree algorithm uses Prim-</w:t>
+      </w:r>
+      <w:proofErr w:type="spellStart"/>
+      <w:r>
+        <w:rPr>
+          <w:rFonts w:ascii="Times New Roman" w:eastAsia="Times New Roman" w:hAnsi="Times New Roman" w:cs="Times New Roman"/>
+          <w:sz w:val="24"/>
+          <w:szCs w:val="24"/>
+        </w:rPr>
+        <w:t>Jarnik’s</w:t>
+      </w:r>
+      <w:proofErr w:type="spellEnd"/>
+      <w:r>
+        <w:rPr>
+          <w:rFonts w:ascii="Times New Roman" w:eastAsia="Times New Roman" w:hAnsi="Times New Roman" w:cs="Times New Roman"/>
+          <w:sz w:val="24"/>
+          <w:szCs w:val="24"/>
+        </w:rPr>
+        <w:t xml:space="preserve"> Algorithm to find the smallest mileage between all of the vertices in the graph. This algorithm also begins by unmarking </w:t>
+      </w:r>
+      <w:proofErr w:type="gramStart"/>
+      <w:r>
+        <w:rPr>
+          <w:rFonts w:ascii="Times New Roman" w:eastAsia="Times New Roman" w:hAnsi="Times New Roman" w:cs="Times New Roman"/>
+          <w:sz w:val="24"/>
+          <w:szCs w:val="24"/>
+        </w:rPr>
+        <w:t>all of</w:t>
+      </w:r>
+      <w:proofErr w:type="gramEnd"/>
+      <w:r>
+        <w:rPr>
+          <w:rFonts w:ascii="Times New Roman" w:eastAsia="Times New Roman" w:hAnsi="Times New Roman" w:cs="Times New Roman"/>
+          <w:sz w:val="24"/>
+          <w:szCs w:val="24"/>
+        </w:rPr>
+        <w:t xml:space="preserve"> the vertices and edges in the graph in case another traversal has previously been used which gives this algorithm a O(n</w:t>
+      </w:r>
+      <w:r>
+        <w:rPr>
+          <w:rFonts w:ascii="Times New Roman" w:eastAsia="Times New Roman" w:hAnsi="Times New Roman" w:cs="Times New Roman"/>
+          <w:sz w:val="24"/>
+          <w:szCs w:val="24"/>
+          <w:vertAlign w:val="superscript"/>
+        </w:rPr>
+        <w:t>2</w:t>
+      </w:r>
+      <w:r>
+        <w:rPr>
+          <w:rFonts w:ascii="Times New Roman" w:eastAsia="Times New Roman" w:hAnsi="Times New Roman" w:cs="Times New Roman"/>
+          <w:sz w:val="24"/>
+          <w:szCs w:val="24"/>
+        </w:rPr>
+        <w:t xml:space="preserve">) runtime from the start. Then, the </w:t>
+      </w:r>
+      <w:proofErr w:type="spellStart"/>
+      <w:r>
+        <w:rPr>
+          <w:rFonts w:ascii="Times New Roman" w:eastAsia="Times New Roman" w:hAnsi="Times New Roman" w:cs="Times New Roman"/>
+          <w:sz w:val="24"/>
+          <w:szCs w:val="24"/>
+        </w:rPr>
+        <w:t>findVertex</w:t>
+      </w:r>
+      <w:proofErr w:type="spellEnd"/>
+      <w:r>
+        <w:rPr>
+          <w:rFonts w:ascii="Times New Roman" w:eastAsia="Times New Roman" w:hAnsi="Times New Roman" w:cs="Times New Roman"/>
+          <w:sz w:val="24"/>
+          <w:szCs w:val="24"/>
+        </w:rPr>
+        <w:t xml:space="preserve">() function is called to find the graph index of the vertex adding O(n) time to the algorithm’s total Big-O. Once the current vertex is marked as visited, a recursive call is performed on the MST algorithm function by sending the next closest vertex to all of the vertices that have been visited as a parameter. Finding the next closest vertex invokes the </w:t>
+      </w:r>
+      <w:proofErr w:type="spellStart"/>
+      <w:proofErr w:type="gramStart"/>
+      <w:r>
+        <w:rPr>
+          <w:rFonts w:ascii="Times New Roman" w:eastAsia="Times New Roman" w:hAnsi="Times New Roman" w:cs="Times New Roman"/>
+          <w:sz w:val="24"/>
+          <w:szCs w:val="24"/>
+        </w:rPr>
+        <w:t>smallestEdgeMST</w:t>
+      </w:r>
+      <w:proofErr w:type="spellEnd"/>
+      <w:r>
+        <w:rPr>
+          <w:rFonts w:ascii="Times New Roman" w:eastAsia="Times New Roman" w:hAnsi="Times New Roman" w:cs="Times New Roman"/>
+          <w:sz w:val="24"/>
+          <w:szCs w:val="24"/>
+        </w:rPr>
+        <w:t>(</w:t>
+      </w:r>
+      <w:proofErr w:type="gramEnd"/>
+      <w:r>
+        <w:rPr>
+          <w:rFonts w:ascii="Times New Roman" w:eastAsia="Times New Roman" w:hAnsi="Times New Roman" w:cs="Times New Roman"/>
+          <w:sz w:val="24"/>
+          <w:szCs w:val="24"/>
+        </w:rPr>
+        <w:t>) function wh</w:t>
+      </w:r>
+      <w:r>
+        <w:rPr>
+          <w:rFonts w:ascii="Times New Roman" w:eastAsia="Times New Roman" w:hAnsi="Times New Roman" w:cs="Times New Roman"/>
+          <w:sz w:val="24"/>
+          <w:szCs w:val="24"/>
+        </w:rPr>
+        <w:t>ich runs in O(n</w:t>
+      </w:r>
+      <w:r>
+        <w:rPr>
+          <w:rFonts w:ascii="Times New Roman" w:eastAsia="Times New Roman" w:hAnsi="Times New Roman" w:cs="Times New Roman"/>
+          <w:sz w:val="24"/>
+          <w:szCs w:val="24"/>
+          <w:vertAlign w:val="superscript"/>
+        </w:rPr>
+        <w:t>3</w:t>
+      </w:r>
+      <w:r>
+        <w:rPr>
+          <w:rFonts w:ascii="Times New Roman" w:eastAsia="Times New Roman" w:hAnsi="Times New Roman" w:cs="Times New Roman"/>
+          <w:sz w:val="24"/>
+          <w:szCs w:val="24"/>
+        </w:rPr>
+        <w:t>) time. Thus far, the runtime of the MST algorithm is O(n</w:t>
+      </w:r>
+      <w:r>
+        <w:rPr>
+          <w:rFonts w:ascii="Times New Roman" w:eastAsia="Times New Roman" w:hAnsi="Times New Roman" w:cs="Times New Roman"/>
+          <w:sz w:val="24"/>
+          <w:szCs w:val="24"/>
+          <w:vertAlign w:val="superscript"/>
+        </w:rPr>
+        <w:t xml:space="preserve">3) </w:t>
+      </w:r>
+      <w:r>
+        <w:rPr>
+          <w:rFonts w:ascii="Times New Roman" w:eastAsia="Times New Roman" w:hAnsi="Times New Roman" w:cs="Times New Roman"/>
+          <w:sz w:val="24"/>
+          <w:szCs w:val="24"/>
+        </w:rPr>
+        <w:t>+ O(n</w:t>
+      </w:r>
+      <w:r>
+        <w:rPr>
+          <w:rFonts w:ascii="Times New Roman" w:eastAsia="Times New Roman" w:hAnsi="Times New Roman" w:cs="Times New Roman"/>
+          <w:sz w:val="24"/>
+          <w:szCs w:val="24"/>
+          <w:vertAlign w:val="superscript"/>
+        </w:rPr>
+        <w:t>2</w:t>
+      </w:r>
+      <w:r>
+        <w:rPr>
+          <w:rFonts w:ascii="Times New Roman" w:eastAsia="Times New Roman" w:hAnsi="Times New Roman" w:cs="Times New Roman"/>
+          <w:sz w:val="24"/>
+          <w:szCs w:val="24"/>
+        </w:rPr>
+        <w:t xml:space="preserve">) + O(n), but since this does not account for the recursive call that occurs “n” times, another “n” is multiplied to each O(n). Ultimately, the Big-O of the MST algorithm is </w:t>
+      </w:r>
+      <w:r>
+        <w:rPr>
+          <w:rFonts w:ascii="Times New Roman" w:eastAsia="Times New Roman" w:hAnsi="Times New Roman" w:cs="Times New Roman"/>
+          <w:sz w:val="24"/>
+          <w:szCs w:val="24"/>
+          <w:highlight w:val="yellow"/>
+        </w:rPr>
+        <w:t>O(n</w:t>
+      </w:r>
+      <w:r>
+        <w:rPr>
+          <w:rFonts w:ascii="Times New Roman" w:eastAsia="Times New Roman" w:hAnsi="Times New Roman" w:cs="Times New Roman"/>
+          <w:sz w:val="24"/>
+          <w:szCs w:val="24"/>
+          <w:highlight w:val="yellow"/>
+          <w:vertAlign w:val="superscript"/>
+        </w:rPr>
+        <w:t>4</w:t>
+      </w:r>
+      <w:r>
+        <w:rPr>
+          <w:rFonts w:ascii="Times New Roman" w:eastAsia="Times New Roman" w:hAnsi="Times New Roman" w:cs="Times New Roman"/>
+          <w:sz w:val="24"/>
+          <w:szCs w:val="24"/>
+          <w:highlight w:val="yellow"/>
+        </w:rPr>
+        <w:t>)</w:t>
+      </w:r>
+      <w:r>
+        <w:rPr>
+          <w:rFonts w:ascii="Times New Roman" w:eastAsia="Times New Roman" w:hAnsi="Times New Roman" w:cs="Times New Roman"/>
+          <w:sz w:val="24"/>
+          <w:szCs w:val="24"/>
+          <w:highlight w:val="yellow"/>
+          <w:vertAlign w:val="superscript"/>
+        </w:rPr>
+        <w:t xml:space="preserve"> </w:t>
+      </w:r>
+      <w:r>
+        <w:rPr>
+          <w:rFonts w:ascii="Times New Roman" w:eastAsia="Times New Roman" w:hAnsi="Times New Roman" w:cs="Times New Roman"/>
+          <w:sz w:val="24"/>
+          <w:szCs w:val="24"/>
+          <w:highlight w:val="yellow"/>
+        </w:rPr>
+        <w:t>+ O(n</w:t>
+      </w:r>
+      <w:r>
+        <w:rPr>
+          <w:rFonts w:ascii="Times New Roman" w:eastAsia="Times New Roman" w:hAnsi="Times New Roman" w:cs="Times New Roman"/>
+          <w:sz w:val="24"/>
+          <w:szCs w:val="24"/>
+          <w:highlight w:val="yellow"/>
+          <w:vertAlign w:val="superscript"/>
+        </w:rPr>
+        <w:t>3</w:t>
+      </w:r>
+      <w:r>
+        <w:rPr>
+          <w:rFonts w:ascii="Times New Roman" w:eastAsia="Times New Roman" w:hAnsi="Times New Roman" w:cs="Times New Roman"/>
+          <w:sz w:val="24"/>
+          <w:szCs w:val="24"/>
+          <w:highlight w:val="yellow"/>
+        </w:rPr>
+        <w:t>) + O(n</w:t>
+      </w:r>
+      <w:r>
+        <w:rPr>
+          <w:rFonts w:ascii="Times New Roman" w:eastAsia="Times New Roman" w:hAnsi="Times New Roman" w:cs="Times New Roman"/>
+          <w:sz w:val="24"/>
+          <w:szCs w:val="24"/>
+          <w:highlight w:val="yellow"/>
+          <w:vertAlign w:val="superscript"/>
+        </w:rPr>
+        <w:t>2</w:t>
+      </w:r>
+      <w:r>
+        <w:rPr>
+          <w:rFonts w:ascii="Times New Roman" w:eastAsia="Times New Roman" w:hAnsi="Times New Roman" w:cs="Times New Roman"/>
+          <w:sz w:val="24"/>
+          <w:szCs w:val="24"/>
+          <w:highlight w:val="yellow"/>
+        </w:rPr>
+        <w:t>)</w:t>
+      </w:r>
+      <w:r>
+        <w:rPr>
+          <w:rFonts w:ascii="Times New Roman" w:eastAsia="Times New Roman" w:hAnsi="Times New Roman" w:cs="Times New Roman"/>
+          <w:sz w:val="24"/>
+          <w:szCs w:val="24"/>
+        </w:rPr>
+        <w:t xml:space="preserve"> or </w:t>
+      </w:r>
+      <w:r>
+        <w:rPr>
+          <w:rFonts w:ascii="Times New Roman" w:eastAsia="Times New Roman" w:hAnsi="Times New Roman" w:cs="Times New Roman"/>
+          <w:sz w:val="24"/>
+          <w:szCs w:val="24"/>
+          <w:highlight w:val="yellow"/>
+        </w:rPr>
+        <w:t>O(n</w:t>
+      </w:r>
+      <w:r>
+        <w:rPr>
+          <w:rFonts w:ascii="Times New Roman" w:eastAsia="Times New Roman" w:hAnsi="Times New Roman" w:cs="Times New Roman"/>
+          <w:sz w:val="24"/>
+          <w:szCs w:val="24"/>
+          <w:highlight w:val="yellow"/>
+          <w:vertAlign w:val="superscript"/>
+        </w:rPr>
+        <w:t>4</w:t>
+      </w:r>
+      <w:r>
+        <w:rPr>
+          <w:rFonts w:ascii="Times New Roman" w:eastAsia="Times New Roman" w:hAnsi="Times New Roman" w:cs="Times New Roman"/>
+          <w:sz w:val="24"/>
+          <w:szCs w:val="24"/>
+          <w:highlight w:val="yellow"/>
+        </w:rPr>
+        <w:t>)</w:t>
+      </w:r>
+      <w:r>
+        <w:rPr>
+          <w:rFonts w:ascii="Times New Roman" w:eastAsia="Times New Roman" w:hAnsi="Times New Roman" w:cs="Times New Roman"/>
+          <w:sz w:val="24"/>
+          <w:szCs w:val="24"/>
+        </w:rPr>
+        <w:t>.</w:t>
+      </w:r>
+    </w:p>
+    <w:p>
+      <w:pPr>
+        <w:rPr>
+          <w:rFonts w:ascii="Times New Roman" w:eastAsia="Times New Roman" w:hAnsi="Times New Roman" w:cs="Times New Roman"/>
+          <w:sz w:val="24"/>
+          <w:szCs w:val="24"/>
+          <w:highlight w:val="yellow"/>
+        </w:rPr>
+      </w:pPr>
     </w:p>
     <w:p>
       <w:pPr>
         <w:pStyle w:val="ListParagraph"/>
         <w:numPr>
           <w:ilvl w:val="0"/>
-          <w:numId w:val="4"/>
+          <w:numId w:val="7"/>
         </w:numPr>
         <w:rPr>
           <w:rFonts w:ascii="Times New Roman" w:eastAsia="Times New Roman" w:hAnsi="Times New Roman" w:cs="Times New Roman"/>
@@ -1126,15 +1548,164 @@
           <w:sz w:val="24"/>
           <w:szCs w:val="24"/>
         </w:rPr>
-        <w:t>Depth-First Search Algorithm</w:t>
-      </w:r>
+        <w:t>Shortest Trip Algorithm</w:t>
+      </w:r>
+      <w:r>
+        <w:rPr>
+          <w:rFonts w:ascii="Times New Roman" w:eastAsia="Times New Roman" w:hAnsi="Times New Roman" w:cs="Times New Roman"/>
+          <w:sz w:val="24"/>
+          <w:szCs w:val="24"/>
+        </w:rPr>
+        <w:t xml:space="preserve"> (In Selected Order)</w:t>
+      </w:r>
+    </w:p>
+    <w:p>
+      <w:pPr>
+        <w:pStyle w:val="ListParagraph"/>
+        <w:numPr>
+          <w:ilvl w:val="1"/>
+          <w:numId w:val="7"/>
+        </w:numPr>
+        <w:rPr>
+          <w:rFonts w:ascii="Times New Roman" w:eastAsia="Times New Roman" w:hAnsi="Times New Roman" w:cs="Times New Roman"/>
+          <w:sz w:val="24"/>
+          <w:szCs w:val="24"/>
+        </w:rPr>
+      </w:pPr>
+      <w:r>
+        <w:rPr>
+          <w:rFonts w:ascii="Times New Roman" w:eastAsia="Times New Roman" w:hAnsi="Times New Roman" w:cs="Times New Roman"/>
+          <w:sz w:val="24"/>
+          <w:szCs w:val="24"/>
+        </w:rPr>
+        <w:t>The shortest trip algorithm that</w:t>
+      </w:r>
+      <w:r>
+        <w:rPr>
+          <w:rFonts w:ascii="Times New Roman" w:eastAsia="Times New Roman" w:hAnsi="Times New Roman" w:cs="Times New Roman"/>
+          <w:sz w:val="24"/>
+          <w:szCs w:val="24"/>
+        </w:rPr>
+        <w:t xml:space="preserve"> recursively</w:t>
+      </w:r>
+      <w:r>
+        <w:rPr>
+          <w:rFonts w:ascii="Times New Roman" w:eastAsia="Times New Roman" w:hAnsi="Times New Roman" w:cs="Times New Roman"/>
+          <w:sz w:val="24"/>
+          <w:szCs w:val="24"/>
+        </w:rPr>
+        <w:t xml:space="preserve"> visits the stadiums in the selected order </w:t>
+      </w:r>
+      <w:r>
+        <w:rPr>
+          <w:rFonts w:ascii="Times New Roman" w:eastAsia="Times New Roman" w:hAnsi="Times New Roman" w:cs="Times New Roman"/>
+          <w:sz w:val="24"/>
+          <w:szCs w:val="24"/>
+        </w:rPr>
+        <w:t>runs in O(n</w:t>
+      </w:r>
+      <w:r>
+        <w:rPr>
+          <w:rFonts w:ascii="Times New Roman" w:eastAsia="Times New Roman" w:hAnsi="Times New Roman" w:cs="Times New Roman"/>
+          <w:sz w:val="24"/>
+          <w:szCs w:val="24"/>
+          <w:vertAlign w:val="superscript"/>
+        </w:rPr>
+        <w:t>5</w:t>
+      </w:r>
+      <w:r>
+        <w:rPr>
+          <w:rFonts w:ascii="Times New Roman" w:eastAsia="Times New Roman" w:hAnsi="Times New Roman" w:cs="Times New Roman"/>
+          <w:sz w:val="24"/>
+          <w:szCs w:val="24"/>
+        </w:rPr>
+        <w:t xml:space="preserve">) time. This is because this function calls the shortest paths algorithm to find the shortest path between stadium A and stadium B until all the stadiums have been visited, in the order they were selected. Because a total of “n” stadiums will be visited, the function will perform “n” recursive calls which increases the runtime of the shortest paths algorithm from </w:t>
+      </w:r>
+      <w:r>
+        <w:rPr>
+          <w:rFonts w:ascii="Times New Roman" w:eastAsia="Times New Roman" w:hAnsi="Times New Roman" w:cs="Times New Roman"/>
+          <w:sz w:val="24"/>
+          <w:szCs w:val="24"/>
+        </w:rPr>
+        <w:t>O(n</w:t>
+      </w:r>
+      <w:r>
+        <w:rPr>
+          <w:rFonts w:ascii="Times New Roman" w:eastAsia="Times New Roman" w:hAnsi="Times New Roman" w:cs="Times New Roman"/>
+          <w:sz w:val="24"/>
+          <w:szCs w:val="24"/>
+          <w:vertAlign w:val="superscript"/>
+        </w:rPr>
+        <w:t>4</w:t>
+      </w:r>
+      <w:r>
+        <w:rPr>
+          <w:rFonts w:ascii="Times New Roman" w:eastAsia="Times New Roman" w:hAnsi="Times New Roman" w:cs="Times New Roman"/>
+          <w:sz w:val="24"/>
+          <w:szCs w:val="24"/>
+        </w:rPr>
+        <w:t>)</w:t>
+      </w:r>
+      <w:r>
+        <w:rPr>
+          <w:rFonts w:ascii="Times New Roman" w:eastAsia="Times New Roman" w:hAnsi="Times New Roman" w:cs="Times New Roman"/>
+          <w:sz w:val="24"/>
+          <w:szCs w:val="24"/>
+        </w:rPr>
+        <w:t xml:space="preserve"> to </w:t>
+      </w:r>
+      <w:r>
+        <w:rPr>
+          <w:rFonts w:ascii="Times New Roman" w:eastAsia="Times New Roman" w:hAnsi="Times New Roman" w:cs="Times New Roman"/>
+          <w:sz w:val="24"/>
+          <w:szCs w:val="24"/>
+          <w:highlight w:val="yellow"/>
+        </w:rPr>
+        <w:t>O(n</w:t>
+      </w:r>
+      <w:r>
+        <w:rPr>
+          <w:rFonts w:ascii="Times New Roman" w:eastAsia="Times New Roman" w:hAnsi="Times New Roman" w:cs="Times New Roman"/>
+          <w:sz w:val="24"/>
+          <w:szCs w:val="24"/>
+          <w:highlight w:val="yellow"/>
+          <w:vertAlign w:val="superscript"/>
+        </w:rPr>
+        <w:t>5</w:t>
+      </w:r>
+      <w:r>
+        <w:rPr>
+          <w:rFonts w:ascii="Times New Roman" w:eastAsia="Times New Roman" w:hAnsi="Times New Roman" w:cs="Times New Roman"/>
+          <w:sz w:val="24"/>
+          <w:szCs w:val="24"/>
+          <w:highlight w:val="yellow"/>
+        </w:rPr>
+        <w:t>)</w:t>
+      </w:r>
+      <w:r>
+        <w:rPr>
+          <w:rFonts w:ascii="Times New Roman" w:eastAsia="Times New Roman" w:hAnsi="Times New Roman" w:cs="Times New Roman"/>
+          <w:sz w:val="24"/>
+          <w:szCs w:val="24"/>
+        </w:rPr>
+        <w:t>.</w:t>
+      </w:r>
+    </w:p>
+    <w:p>
+      <w:pPr>
+        <w:rPr>
+          <w:rFonts w:ascii="Times New Roman" w:eastAsia="Times New Roman" w:hAnsi="Times New Roman" w:cs="Times New Roman"/>
+          <w:sz w:val="24"/>
+          <w:szCs w:val="24"/>
+        </w:rPr>
+      </w:pPr>
     </w:p>
     <w:p>
       <w:pPr>
         <w:pStyle w:val="ListParagraph"/>
         <w:numPr>
           <w:ilvl w:val="0"/>
-          <w:numId w:val="4"/>
+          <w:numId w:val="7"/>
         </w:numPr>
         <w:rPr>
           <w:rFonts w:ascii="Times New Roman" w:eastAsia="Times New Roman" w:hAnsi="Times New Roman" w:cs="Times New Roman"/>
@@ -1148,7 +1719,872 @@
           <w:sz w:val="24"/>
           <w:szCs w:val="24"/>
         </w:rPr>
+        <w:t>Depth-First Search Algorithm</w:t>
+      </w:r>
+    </w:p>
+    <w:p>
+      <w:pPr>
+        <w:pStyle w:val="ListParagraph"/>
+        <w:numPr>
+          <w:ilvl w:val="1"/>
+          <w:numId w:val="7"/>
+        </w:numPr>
+        <w:rPr>
+          <w:rFonts w:ascii="Times New Roman" w:eastAsia="Times New Roman" w:hAnsi="Times New Roman" w:cs="Times New Roman"/>
+          <w:sz w:val="24"/>
+          <w:szCs w:val="24"/>
+        </w:rPr>
+      </w:pPr>
+      <w:r>
+        <w:rPr>
+          <w:rFonts w:ascii="Times New Roman" w:eastAsia="Times New Roman" w:hAnsi="Times New Roman" w:cs="Times New Roman"/>
+          <w:sz w:val="24"/>
+          <w:szCs w:val="24"/>
+        </w:rPr>
+        <w:t xml:space="preserve">As every other graph traversal algorithm, </w:t>
+      </w:r>
+      <w:r>
+        <w:rPr>
+          <w:rFonts w:ascii="Times New Roman" w:eastAsia="Times New Roman" w:hAnsi="Times New Roman" w:cs="Times New Roman"/>
+          <w:sz w:val="24"/>
+          <w:szCs w:val="24"/>
+        </w:rPr>
+        <w:t>all</w:t>
+      </w:r>
+      <w:r>
+        <w:rPr>
+          <w:rFonts w:ascii="Times New Roman" w:eastAsia="Times New Roman" w:hAnsi="Times New Roman" w:cs="Times New Roman"/>
+          <w:sz w:val="24"/>
+          <w:szCs w:val="24"/>
+        </w:rPr>
+        <w:t xml:space="preserve"> the vertices and edges of the graph are marked as unvisited/unused adding the initial </w:t>
+      </w:r>
+      <w:r>
+        <w:rPr>
+          <w:rFonts w:ascii="Times New Roman" w:eastAsia="Times New Roman" w:hAnsi="Times New Roman" w:cs="Times New Roman"/>
+          <w:sz w:val="24"/>
+          <w:szCs w:val="24"/>
+        </w:rPr>
+        <w:t>O(n</w:t>
+      </w:r>
+      <w:r>
+        <w:rPr>
+          <w:rFonts w:ascii="Times New Roman" w:eastAsia="Times New Roman" w:hAnsi="Times New Roman" w:cs="Times New Roman"/>
+          <w:sz w:val="24"/>
+          <w:szCs w:val="24"/>
+          <w:vertAlign w:val="superscript"/>
+        </w:rPr>
+        <w:t>2</w:t>
+      </w:r>
+      <w:r>
+        <w:rPr>
+          <w:rFonts w:ascii="Times New Roman" w:eastAsia="Times New Roman" w:hAnsi="Times New Roman" w:cs="Times New Roman"/>
+          <w:sz w:val="24"/>
+          <w:szCs w:val="24"/>
+        </w:rPr>
+        <w:t>)</w:t>
+      </w:r>
+      <w:r>
+        <w:rPr>
+          <w:rFonts w:ascii="Times New Roman" w:eastAsia="Times New Roman" w:hAnsi="Times New Roman" w:cs="Times New Roman"/>
+          <w:sz w:val="24"/>
+          <w:szCs w:val="24"/>
+        </w:rPr>
+        <w:t xml:space="preserve"> to the overall runtime of the algorithm. Once </w:t>
+      </w:r>
+      <w:proofErr w:type="spellStart"/>
+      <w:r>
+        <w:rPr>
+          <w:rFonts w:ascii="Times New Roman" w:eastAsia="Times New Roman" w:hAnsi="Times New Roman" w:cs="Times New Roman"/>
+          <w:sz w:val="24"/>
+          <w:szCs w:val="24"/>
+        </w:rPr>
+        <w:t>findVertex</w:t>
+      </w:r>
+      <w:proofErr w:type="spellEnd"/>
+      <w:r>
+        <w:rPr>
+          <w:rFonts w:ascii="Times New Roman" w:eastAsia="Times New Roman" w:hAnsi="Times New Roman" w:cs="Times New Roman"/>
+          <w:sz w:val="24"/>
+          <w:szCs w:val="24"/>
+        </w:rPr>
+        <w:t xml:space="preserve">() returns the graph index of the starting vertex and that has been added to the BFS vector that keeps track of the order that the stadiums were visited in, the </w:t>
+      </w:r>
+      <w:proofErr w:type="spellStart"/>
+      <w:r>
+        <w:rPr>
+          <w:rFonts w:ascii="Times New Roman" w:eastAsia="Times New Roman" w:hAnsi="Times New Roman" w:cs="Times New Roman"/>
+          <w:sz w:val="24"/>
+          <w:szCs w:val="24"/>
+        </w:rPr>
+        <w:t>smallestEdgeDFS</w:t>
+      </w:r>
+      <w:proofErr w:type="spellEnd"/>
+      <w:r>
+        <w:rPr>
+          <w:rFonts w:ascii="Times New Roman" w:eastAsia="Times New Roman" w:hAnsi="Times New Roman" w:cs="Times New Roman"/>
+          <w:sz w:val="24"/>
+          <w:szCs w:val="24"/>
+        </w:rPr>
+        <w:t>() function is called to find the closest unvisited vertex to the current vertex. This function runs in O(n</w:t>
+      </w:r>
+      <w:r>
+        <w:rPr>
+          <w:rFonts w:ascii="Times New Roman" w:eastAsia="Times New Roman" w:hAnsi="Times New Roman" w:cs="Times New Roman"/>
+          <w:sz w:val="24"/>
+          <w:szCs w:val="24"/>
+          <w:vertAlign w:val="superscript"/>
+        </w:rPr>
+        <w:t>3</w:t>
+      </w:r>
+      <w:r>
+        <w:rPr>
+          <w:rFonts w:ascii="Times New Roman" w:eastAsia="Times New Roman" w:hAnsi="Times New Roman" w:cs="Times New Roman"/>
+          <w:sz w:val="24"/>
+          <w:szCs w:val="24"/>
+        </w:rPr>
+        <w:t>) in the worst case because a recursive call is performed with this function to backtrack to the previous vertex in the BFS vector if all the vertices adjacent to the current vertex have already been visited, else finding the closest vertex when there is at least one unvisited adjacent vertex takes O(n</w:t>
+      </w:r>
+      <w:r>
+        <w:rPr>
+          <w:rFonts w:ascii="Times New Roman" w:eastAsia="Times New Roman" w:hAnsi="Times New Roman" w:cs="Times New Roman"/>
+          <w:sz w:val="24"/>
+          <w:szCs w:val="24"/>
+          <w:vertAlign w:val="superscript"/>
+        </w:rPr>
+        <w:t>2</w:t>
+      </w:r>
+      <w:r>
+        <w:rPr>
+          <w:rFonts w:ascii="Times New Roman" w:eastAsia="Times New Roman" w:hAnsi="Times New Roman" w:cs="Times New Roman"/>
+          <w:sz w:val="24"/>
+          <w:szCs w:val="24"/>
+        </w:rPr>
+        <w:t xml:space="preserve">) time. After this, the next closest vertex is found, and the algorithm performs a recursive call using this vertex. Because of this, the </w:t>
+      </w:r>
+      <w:r>
+        <w:rPr>
+          <w:rFonts w:ascii="Times New Roman" w:eastAsia="Times New Roman" w:hAnsi="Times New Roman" w:cs="Times New Roman"/>
+          <w:sz w:val="24"/>
+          <w:szCs w:val="24"/>
+        </w:rPr>
+        <w:t>O(n</w:t>
+      </w:r>
+      <w:r>
+        <w:rPr>
+          <w:rFonts w:ascii="Times New Roman" w:eastAsia="Times New Roman" w:hAnsi="Times New Roman" w:cs="Times New Roman"/>
+          <w:sz w:val="24"/>
+          <w:szCs w:val="24"/>
+          <w:vertAlign w:val="superscript"/>
+        </w:rPr>
+        <w:t xml:space="preserve">3) </w:t>
+      </w:r>
+      <w:r>
+        <w:rPr>
+          <w:rFonts w:ascii="Times New Roman" w:eastAsia="Times New Roman" w:hAnsi="Times New Roman" w:cs="Times New Roman"/>
+          <w:sz w:val="24"/>
+          <w:szCs w:val="24"/>
+        </w:rPr>
+        <w:t>+ O(n</w:t>
+      </w:r>
+      <w:r>
+        <w:rPr>
+          <w:rFonts w:ascii="Times New Roman" w:eastAsia="Times New Roman" w:hAnsi="Times New Roman" w:cs="Times New Roman"/>
+          <w:sz w:val="24"/>
+          <w:szCs w:val="24"/>
+          <w:vertAlign w:val="superscript"/>
+        </w:rPr>
+        <w:t>2</w:t>
+      </w:r>
+      <w:r>
+        <w:rPr>
+          <w:rFonts w:ascii="Times New Roman" w:eastAsia="Times New Roman" w:hAnsi="Times New Roman" w:cs="Times New Roman"/>
+          <w:sz w:val="24"/>
+          <w:szCs w:val="24"/>
+        </w:rPr>
+        <w:t>) + O(n)</w:t>
+      </w:r>
+      <w:r>
+        <w:rPr>
+          <w:rFonts w:ascii="Times New Roman" w:eastAsia="Times New Roman" w:hAnsi="Times New Roman" w:cs="Times New Roman"/>
+          <w:sz w:val="24"/>
+          <w:szCs w:val="24"/>
+        </w:rPr>
+        <w:t xml:space="preserve"> becomes </w:t>
+      </w:r>
+      <w:r>
+        <w:rPr>
+          <w:rFonts w:ascii="Times New Roman" w:eastAsia="Times New Roman" w:hAnsi="Times New Roman" w:cs="Times New Roman"/>
+          <w:sz w:val="24"/>
+          <w:szCs w:val="24"/>
+          <w:highlight w:val="yellow"/>
+        </w:rPr>
+        <w:t>O(n</w:t>
+      </w:r>
+      <w:r>
+        <w:rPr>
+          <w:rFonts w:ascii="Times New Roman" w:eastAsia="Times New Roman" w:hAnsi="Times New Roman" w:cs="Times New Roman"/>
+          <w:sz w:val="24"/>
+          <w:szCs w:val="24"/>
+          <w:highlight w:val="yellow"/>
+          <w:vertAlign w:val="superscript"/>
+        </w:rPr>
+        <w:t>4</w:t>
+      </w:r>
+      <w:r>
+        <w:rPr>
+          <w:rFonts w:ascii="Times New Roman" w:eastAsia="Times New Roman" w:hAnsi="Times New Roman" w:cs="Times New Roman"/>
+          <w:sz w:val="24"/>
+          <w:szCs w:val="24"/>
+          <w:highlight w:val="yellow"/>
+        </w:rPr>
+        <w:t>)</w:t>
+      </w:r>
+      <w:r>
+        <w:rPr>
+          <w:rFonts w:ascii="Times New Roman" w:eastAsia="Times New Roman" w:hAnsi="Times New Roman" w:cs="Times New Roman"/>
+          <w:sz w:val="24"/>
+          <w:szCs w:val="24"/>
+          <w:highlight w:val="yellow"/>
+          <w:vertAlign w:val="superscript"/>
+        </w:rPr>
+        <w:t xml:space="preserve"> </w:t>
+      </w:r>
+      <w:r>
+        <w:rPr>
+          <w:rFonts w:ascii="Times New Roman" w:eastAsia="Times New Roman" w:hAnsi="Times New Roman" w:cs="Times New Roman"/>
+          <w:sz w:val="24"/>
+          <w:szCs w:val="24"/>
+          <w:highlight w:val="yellow"/>
+        </w:rPr>
+        <w:t>+ O(n</w:t>
+      </w:r>
+      <w:r>
+        <w:rPr>
+          <w:rFonts w:ascii="Times New Roman" w:eastAsia="Times New Roman" w:hAnsi="Times New Roman" w:cs="Times New Roman"/>
+          <w:sz w:val="24"/>
+          <w:szCs w:val="24"/>
+          <w:highlight w:val="yellow"/>
+          <w:vertAlign w:val="superscript"/>
+        </w:rPr>
+        <w:t>3</w:t>
+      </w:r>
+      <w:r>
+        <w:rPr>
+          <w:rFonts w:ascii="Times New Roman" w:eastAsia="Times New Roman" w:hAnsi="Times New Roman" w:cs="Times New Roman"/>
+          <w:sz w:val="24"/>
+          <w:szCs w:val="24"/>
+          <w:highlight w:val="yellow"/>
+        </w:rPr>
+        <w:t>) + O(n</w:t>
+      </w:r>
+      <w:r>
+        <w:rPr>
+          <w:rFonts w:ascii="Times New Roman" w:eastAsia="Times New Roman" w:hAnsi="Times New Roman" w:cs="Times New Roman"/>
+          <w:sz w:val="24"/>
+          <w:szCs w:val="24"/>
+          <w:highlight w:val="yellow"/>
+          <w:vertAlign w:val="superscript"/>
+        </w:rPr>
+        <w:t>2</w:t>
+      </w:r>
+      <w:r>
+        <w:rPr>
+          <w:rFonts w:ascii="Times New Roman" w:eastAsia="Times New Roman" w:hAnsi="Times New Roman" w:cs="Times New Roman"/>
+          <w:sz w:val="24"/>
+          <w:szCs w:val="24"/>
+          <w:highlight w:val="yellow"/>
+        </w:rPr>
+        <w:t>)</w:t>
+      </w:r>
+      <w:r>
+        <w:rPr>
+          <w:rFonts w:ascii="Times New Roman" w:eastAsia="Times New Roman" w:hAnsi="Times New Roman" w:cs="Times New Roman"/>
+          <w:sz w:val="24"/>
+          <w:szCs w:val="24"/>
+        </w:rPr>
+        <w:t xml:space="preserve">, so the overall runtime of this algorithm is </w:t>
+      </w:r>
+      <w:r>
+        <w:rPr>
+          <w:rFonts w:ascii="Times New Roman" w:eastAsia="Times New Roman" w:hAnsi="Times New Roman" w:cs="Times New Roman"/>
+          <w:sz w:val="24"/>
+          <w:szCs w:val="24"/>
+          <w:highlight w:val="yellow"/>
+        </w:rPr>
+        <w:t>O(n</w:t>
+      </w:r>
+      <w:r>
+        <w:rPr>
+          <w:rFonts w:ascii="Times New Roman" w:eastAsia="Times New Roman" w:hAnsi="Times New Roman" w:cs="Times New Roman"/>
+          <w:sz w:val="24"/>
+          <w:szCs w:val="24"/>
+          <w:highlight w:val="yellow"/>
+          <w:vertAlign w:val="superscript"/>
+        </w:rPr>
+        <w:t>4</w:t>
+      </w:r>
+      <w:r>
+        <w:rPr>
+          <w:rFonts w:ascii="Times New Roman" w:eastAsia="Times New Roman" w:hAnsi="Times New Roman" w:cs="Times New Roman"/>
+          <w:sz w:val="24"/>
+          <w:szCs w:val="24"/>
+          <w:highlight w:val="yellow"/>
+        </w:rPr>
+        <w:t>)</w:t>
+      </w:r>
+      <w:r>
+        <w:rPr>
+          <w:rFonts w:ascii="Times New Roman" w:eastAsia="Times New Roman" w:hAnsi="Times New Roman" w:cs="Times New Roman"/>
+          <w:sz w:val="24"/>
+          <w:szCs w:val="24"/>
+        </w:rPr>
+        <w:t>.</w:t>
+      </w:r>
+    </w:p>
+    <w:p>
+      <w:pPr>
+        <w:pStyle w:val="ListParagraph"/>
+        <w:ind w:left="1440"/>
+        <w:rPr>
+          <w:rFonts w:ascii="Times New Roman" w:eastAsia="Times New Roman" w:hAnsi="Times New Roman" w:cs="Times New Roman"/>
+          <w:sz w:val="24"/>
+          <w:szCs w:val="24"/>
+        </w:rPr>
+      </w:pPr>
+    </w:p>
+    <w:p>
+      <w:pPr>
+        <w:pStyle w:val="ListParagraph"/>
+        <w:numPr>
+          <w:ilvl w:val="0"/>
+          <w:numId w:val="7"/>
+        </w:numPr>
+        <w:rPr>
+          <w:rFonts w:ascii="Times New Roman" w:eastAsia="Times New Roman" w:hAnsi="Times New Roman" w:cs="Times New Roman"/>
+          <w:sz w:val="24"/>
+          <w:szCs w:val="24"/>
+        </w:rPr>
+      </w:pPr>
+      <w:r>
+        <w:rPr>
+          <w:rFonts w:ascii="Times New Roman" w:eastAsia="Times New Roman" w:hAnsi="Times New Roman" w:cs="Times New Roman"/>
+          <w:sz w:val="24"/>
+          <w:szCs w:val="24"/>
+        </w:rPr>
+        <w:lastRenderedPageBreak/>
         <w:t>Breadth-First Search Algorithm</w:t>
+      </w:r>
+    </w:p>
+    <w:p>
+      <w:pPr>
+        <w:pStyle w:val="ListParagraph"/>
+        <w:numPr>
+          <w:ilvl w:val="1"/>
+          <w:numId w:val="7"/>
+        </w:numPr>
+        <w:rPr>
+          <w:rFonts w:ascii="Times New Roman" w:eastAsia="Times New Roman" w:hAnsi="Times New Roman" w:cs="Times New Roman"/>
+          <w:sz w:val="24"/>
+          <w:szCs w:val="24"/>
+        </w:rPr>
+      </w:pPr>
+      <w:r>
+        <w:rPr>
+          <w:rFonts w:ascii="Times New Roman" w:eastAsia="Times New Roman" w:hAnsi="Times New Roman" w:cs="Times New Roman"/>
+          <w:sz w:val="24"/>
+          <w:szCs w:val="24"/>
+        </w:rPr>
+        <w:t xml:space="preserve">The BFS algorithm begins with the initial </w:t>
+      </w:r>
+      <w:r>
+        <w:rPr>
+          <w:rFonts w:ascii="Times New Roman" w:eastAsia="Times New Roman" w:hAnsi="Times New Roman" w:cs="Times New Roman"/>
+          <w:sz w:val="24"/>
+          <w:szCs w:val="24"/>
+        </w:rPr>
+        <w:t>O(n</w:t>
+      </w:r>
+      <w:r>
+        <w:rPr>
+          <w:rFonts w:ascii="Times New Roman" w:eastAsia="Times New Roman" w:hAnsi="Times New Roman" w:cs="Times New Roman"/>
+          <w:sz w:val="24"/>
+          <w:szCs w:val="24"/>
+          <w:vertAlign w:val="superscript"/>
+        </w:rPr>
+        <w:t>2</w:t>
+      </w:r>
+      <w:r>
+        <w:rPr>
+          <w:rFonts w:ascii="Times New Roman" w:eastAsia="Times New Roman" w:hAnsi="Times New Roman" w:cs="Times New Roman"/>
+          <w:sz w:val="24"/>
+          <w:szCs w:val="24"/>
+        </w:rPr>
+        <w:t xml:space="preserve">) runtime that clears the visited and marked status of all nodes in the graph. Then, the graph index of the vertex is found and that stadium is added to the BFS vector that keeps track of the order that the stadiums were visited in. After this, the </w:t>
+      </w:r>
+      <w:proofErr w:type="spellStart"/>
+      <w:proofErr w:type="gramStart"/>
+      <w:r>
+        <w:rPr>
+          <w:rFonts w:ascii="Times New Roman" w:eastAsia="Times New Roman" w:hAnsi="Times New Roman" w:cs="Times New Roman"/>
+          <w:sz w:val="24"/>
+          <w:szCs w:val="24"/>
+        </w:rPr>
+        <w:t>BFSRecur</w:t>
+      </w:r>
+      <w:proofErr w:type="spellEnd"/>
+      <w:r>
+        <w:rPr>
+          <w:rFonts w:ascii="Times New Roman" w:eastAsia="Times New Roman" w:hAnsi="Times New Roman" w:cs="Times New Roman"/>
+          <w:sz w:val="24"/>
+          <w:szCs w:val="24"/>
+        </w:rPr>
+        <w:t>(</w:t>
+      </w:r>
+      <w:proofErr w:type="gramEnd"/>
+      <w:r>
+        <w:rPr>
+          <w:rFonts w:ascii="Times New Roman" w:eastAsia="Times New Roman" w:hAnsi="Times New Roman" w:cs="Times New Roman"/>
+          <w:sz w:val="24"/>
+          <w:szCs w:val="24"/>
+        </w:rPr>
+        <w:t>) function that performs the search for the rest of the vertices in the graph</w:t>
+      </w:r>
+      <w:r>
+        <w:rPr>
+          <w:rFonts w:ascii="Times New Roman" w:eastAsia="Times New Roman" w:hAnsi="Times New Roman" w:cs="Times New Roman"/>
+          <w:sz w:val="24"/>
+          <w:szCs w:val="24"/>
+        </w:rPr>
+        <w:t xml:space="preserve"> </w:t>
+      </w:r>
+      <w:r>
+        <w:rPr>
+          <w:rFonts w:ascii="Times New Roman" w:eastAsia="Times New Roman" w:hAnsi="Times New Roman" w:cs="Times New Roman"/>
+          <w:sz w:val="24"/>
+          <w:szCs w:val="24"/>
+        </w:rPr>
+        <w:t>is called in the return stat</w:t>
+      </w:r>
+      <w:r>
+        <w:rPr>
+          <w:rFonts w:ascii="Times New Roman" w:eastAsia="Times New Roman" w:hAnsi="Times New Roman" w:cs="Times New Roman"/>
+          <w:sz w:val="24"/>
+          <w:szCs w:val="24"/>
+        </w:rPr>
+        <w:t>e</w:t>
+      </w:r>
+      <w:r>
+        <w:rPr>
+          <w:rFonts w:ascii="Times New Roman" w:eastAsia="Times New Roman" w:hAnsi="Times New Roman" w:cs="Times New Roman"/>
+          <w:sz w:val="24"/>
+          <w:szCs w:val="24"/>
+        </w:rPr>
+        <w:t>ment</w:t>
+      </w:r>
+      <w:r>
+        <w:rPr>
+          <w:rFonts w:ascii="Times New Roman" w:eastAsia="Times New Roman" w:hAnsi="Times New Roman" w:cs="Times New Roman"/>
+          <w:sz w:val="24"/>
+          <w:szCs w:val="24"/>
+        </w:rPr>
+        <w:t xml:space="preserve">. </w:t>
+      </w:r>
+      <w:r>
+        <w:rPr>
+          <w:rFonts w:ascii="Times New Roman" w:eastAsia="Times New Roman" w:hAnsi="Times New Roman" w:cs="Times New Roman"/>
+          <w:sz w:val="24"/>
+          <w:szCs w:val="24"/>
+        </w:rPr>
+        <w:t xml:space="preserve">The </w:t>
+      </w:r>
+      <w:proofErr w:type="spellStart"/>
+      <w:proofErr w:type="gramStart"/>
+      <w:r>
+        <w:rPr>
+          <w:rFonts w:ascii="Times New Roman" w:eastAsia="Times New Roman" w:hAnsi="Times New Roman" w:cs="Times New Roman"/>
+          <w:sz w:val="24"/>
+          <w:szCs w:val="24"/>
+        </w:rPr>
+        <w:t>BFSRecur</w:t>
+      </w:r>
+      <w:proofErr w:type="spellEnd"/>
+      <w:r>
+        <w:rPr>
+          <w:rFonts w:ascii="Times New Roman" w:eastAsia="Times New Roman" w:hAnsi="Times New Roman" w:cs="Times New Roman"/>
+          <w:sz w:val="24"/>
+          <w:szCs w:val="24"/>
+        </w:rPr>
+        <w:t>(</w:t>
+      </w:r>
+      <w:proofErr w:type="gramEnd"/>
+      <w:r>
+        <w:rPr>
+          <w:rFonts w:ascii="Times New Roman" w:eastAsia="Times New Roman" w:hAnsi="Times New Roman" w:cs="Times New Roman"/>
+          <w:sz w:val="24"/>
+          <w:szCs w:val="24"/>
+        </w:rPr>
+        <w:t>)</w:t>
+      </w:r>
+      <w:r>
+        <w:rPr>
+          <w:rFonts w:ascii="Times New Roman" w:eastAsia="Times New Roman" w:hAnsi="Times New Roman" w:cs="Times New Roman"/>
+          <w:sz w:val="24"/>
+          <w:szCs w:val="24"/>
+        </w:rPr>
+        <w:t xml:space="preserve"> function runs in O(n</w:t>
+      </w:r>
+      <w:r>
+        <w:rPr>
+          <w:rFonts w:ascii="Times New Roman" w:eastAsia="Times New Roman" w:hAnsi="Times New Roman" w:cs="Times New Roman"/>
+          <w:sz w:val="24"/>
+          <w:szCs w:val="24"/>
+          <w:vertAlign w:val="superscript"/>
+        </w:rPr>
+        <w:t>4</w:t>
+      </w:r>
+      <w:r>
+        <w:rPr>
+          <w:rFonts w:ascii="Times New Roman" w:eastAsia="Times New Roman" w:hAnsi="Times New Roman" w:cs="Times New Roman"/>
+          <w:sz w:val="24"/>
+          <w:szCs w:val="24"/>
+        </w:rPr>
+        <w:t xml:space="preserve">) time when the recursive call it performs is </w:t>
+      </w:r>
+      <w:r>
+        <w:rPr>
+          <w:rFonts w:ascii="Times New Roman" w:eastAsia="Times New Roman" w:hAnsi="Times New Roman" w:cs="Times New Roman"/>
+          <w:sz w:val="24"/>
+          <w:szCs w:val="24"/>
+        </w:rPr>
+        <w:t>considered</w:t>
+      </w:r>
+      <w:r>
+        <w:rPr>
+          <w:rFonts w:ascii="Times New Roman" w:eastAsia="Times New Roman" w:hAnsi="Times New Roman" w:cs="Times New Roman"/>
+          <w:sz w:val="24"/>
+          <w:szCs w:val="24"/>
+        </w:rPr>
+        <w:t xml:space="preserve">. </w:t>
+      </w:r>
+      <w:r>
+        <w:rPr>
+          <w:rFonts w:ascii="Times New Roman" w:eastAsia="Times New Roman" w:hAnsi="Times New Roman" w:cs="Times New Roman"/>
+          <w:sz w:val="24"/>
+          <w:szCs w:val="24"/>
+        </w:rPr>
+        <w:t xml:space="preserve">This is because of the three nested for loops that check the adjacent vertices of the vertices in the current level to find the closest unvisited vertices to each vertex in the current level. The outermost for loop iterates through the vertices in the current level containing “n” vertices. The next nested for loop iterates through the current vertex’s adjacent edges to find the closest </w:t>
+      </w:r>
+      <w:r>
+        <w:rPr>
+          <w:rFonts w:ascii="Times New Roman" w:eastAsia="Times New Roman" w:hAnsi="Times New Roman" w:cs="Times New Roman"/>
+          <w:sz w:val="24"/>
+          <w:szCs w:val="24"/>
+        </w:rPr>
+        <w:t>unvisited edge. Finally, the inner most for loop inserts the next closest unvisited vertex of the n</w:t>
+      </w:r>
+      <w:r>
+        <w:rPr>
+          <w:rFonts w:ascii="Times New Roman" w:eastAsia="Times New Roman" w:hAnsi="Times New Roman" w:cs="Times New Roman"/>
+          <w:sz w:val="24"/>
+          <w:szCs w:val="24"/>
+          <w:vertAlign w:val="superscript"/>
+        </w:rPr>
+        <w:t xml:space="preserve">th </w:t>
+      </w:r>
+      <w:r>
+        <w:rPr>
+          <w:rFonts w:ascii="Times New Roman" w:eastAsia="Times New Roman" w:hAnsi="Times New Roman" w:cs="Times New Roman"/>
+          <w:sz w:val="24"/>
+          <w:szCs w:val="24"/>
+        </w:rPr>
+        <w:t xml:space="preserve">vertex in the current level to the </w:t>
+      </w:r>
+      <w:proofErr w:type="spellStart"/>
+      <w:r>
+        <w:rPr>
+          <w:rFonts w:ascii="Times New Roman" w:eastAsia="Times New Roman" w:hAnsi="Times New Roman" w:cs="Times New Roman"/>
+          <w:sz w:val="24"/>
+          <w:szCs w:val="24"/>
+        </w:rPr>
+        <w:t>currLevel</w:t>
+      </w:r>
+      <w:proofErr w:type="spellEnd"/>
+      <w:r>
+        <w:rPr>
+          <w:rFonts w:ascii="Times New Roman" w:eastAsia="Times New Roman" w:hAnsi="Times New Roman" w:cs="Times New Roman"/>
+          <w:sz w:val="24"/>
+          <w:szCs w:val="24"/>
+        </w:rPr>
+        <w:t xml:space="preserve"> vector to keep track of the vertices that will be added to the </w:t>
+      </w:r>
+      <w:proofErr w:type="spellStart"/>
+      <w:r>
+        <w:rPr>
+          <w:rFonts w:ascii="Times New Roman" w:eastAsia="Times New Roman" w:hAnsi="Times New Roman" w:cs="Times New Roman"/>
+          <w:sz w:val="24"/>
+          <w:szCs w:val="24"/>
+        </w:rPr>
+        <w:t>newLevel</w:t>
+      </w:r>
+      <w:proofErr w:type="spellEnd"/>
+      <w:r>
+        <w:rPr>
+          <w:rFonts w:ascii="Times New Roman" w:eastAsia="Times New Roman" w:hAnsi="Times New Roman" w:cs="Times New Roman"/>
+          <w:sz w:val="24"/>
+          <w:szCs w:val="24"/>
+        </w:rPr>
+        <w:t xml:space="preserve"> vector that will be passed into the </w:t>
+      </w:r>
+      <w:proofErr w:type="spellStart"/>
+      <w:proofErr w:type="gramStart"/>
+      <w:r>
+        <w:rPr>
+          <w:rFonts w:ascii="Times New Roman" w:eastAsia="Times New Roman" w:hAnsi="Times New Roman" w:cs="Times New Roman"/>
+          <w:sz w:val="24"/>
+          <w:szCs w:val="24"/>
+        </w:rPr>
+        <w:t>BFSRecur</w:t>
+      </w:r>
+      <w:proofErr w:type="spellEnd"/>
+      <w:r>
+        <w:rPr>
+          <w:rFonts w:ascii="Times New Roman" w:eastAsia="Times New Roman" w:hAnsi="Times New Roman" w:cs="Times New Roman"/>
+          <w:sz w:val="24"/>
+          <w:szCs w:val="24"/>
+        </w:rPr>
+        <w:t>(</w:t>
+      </w:r>
+      <w:proofErr w:type="gramEnd"/>
+      <w:r>
+        <w:rPr>
+          <w:rFonts w:ascii="Times New Roman" w:eastAsia="Times New Roman" w:hAnsi="Times New Roman" w:cs="Times New Roman"/>
+          <w:sz w:val="24"/>
+          <w:szCs w:val="24"/>
+        </w:rPr>
+        <w:t xml:space="preserve">) function in its next recursive call. This process that begins in the second for loop is repeated until all the current vertex’s unvisited vertices have been added to the </w:t>
+      </w:r>
+      <w:proofErr w:type="spellStart"/>
+      <w:r>
+        <w:rPr>
+          <w:rFonts w:ascii="Times New Roman" w:eastAsia="Times New Roman" w:hAnsi="Times New Roman" w:cs="Times New Roman"/>
+          <w:sz w:val="24"/>
+          <w:szCs w:val="24"/>
+        </w:rPr>
+        <w:t>currLevel</w:t>
+      </w:r>
+      <w:proofErr w:type="spellEnd"/>
+      <w:r>
+        <w:rPr>
+          <w:rFonts w:ascii="Times New Roman" w:eastAsia="Times New Roman" w:hAnsi="Times New Roman" w:cs="Times New Roman"/>
+          <w:sz w:val="24"/>
+          <w:szCs w:val="24"/>
+        </w:rPr>
+        <w:t xml:space="preserve"> vector in order from closest to furthest. This O(n</w:t>
+      </w:r>
+      <w:r>
+        <w:rPr>
+          <w:rFonts w:ascii="Times New Roman" w:eastAsia="Times New Roman" w:hAnsi="Times New Roman" w:cs="Times New Roman"/>
+          <w:sz w:val="24"/>
+          <w:szCs w:val="24"/>
+          <w:vertAlign w:val="superscript"/>
+        </w:rPr>
+        <w:t>3</w:t>
+      </w:r>
+      <w:r>
+        <w:rPr>
+          <w:rFonts w:ascii="Times New Roman" w:eastAsia="Times New Roman" w:hAnsi="Times New Roman" w:cs="Times New Roman"/>
+          <w:sz w:val="24"/>
+          <w:szCs w:val="24"/>
+        </w:rPr>
+        <w:t>) runtime combines with two additional for loops outside the main loop’s body to produce a O(n</w:t>
+      </w:r>
+      <w:r>
+        <w:rPr>
+          <w:rFonts w:ascii="Times New Roman" w:eastAsia="Times New Roman" w:hAnsi="Times New Roman" w:cs="Times New Roman"/>
+          <w:sz w:val="24"/>
+          <w:szCs w:val="24"/>
+          <w:vertAlign w:val="superscript"/>
+        </w:rPr>
+        <w:t>3</w:t>
+      </w:r>
+      <w:r>
+        <w:rPr>
+          <w:rFonts w:ascii="Times New Roman" w:eastAsia="Times New Roman" w:hAnsi="Times New Roman" w:cs="Times New Roman"/>
+          <w:sz w:val="24"/>
+          <w:szCs w:val="24"/>
+        </w:rPr>
+        <w:t>) + O(2n) runtime. Now, considering the recursive nature of this function, the runtime becomes O(n</w:t>
+      </w:r>
+      <w:r>
+        <w:rPr>
+          <w:rFonts w:ascii="Times New Roman" w:eastAsia="Times New Roman" w:hAnsi="Times New Roman" w:cs="Times New Roman"/>
+          <w:sz w:val="24"/>
+          <w:szCs w:val="24"/>
+          <w:vertAlign w:val="superscript"/>
+        </w:rPr>
+        <w:t>4</w:t>
+      </w:r>
+      <w:r>
+        <w:rPr>
+          <w:rFonts w:ascii="Times New Roman" w:eastAsia="Times New Roman" w:hAnsi="Times New Roman" w:cs="Times New Roman"/>
+          <w:sz w:val="24"/>
+          <w:szCs w:val="24"/>
+        </w:rPr>
+        <w:t xml:space="preserve">) because the function recurs “n” times for “n” levels. In summation, the BFS algorithm runs in </w:t>
+      </w:r>
+      <w:r>
+        <w:rPr>
+          <w:rFonts w:ascii="Times New Roman" w:eastAsia="Times New Roman" w:hAnsi="Times New Roman" w:cs="Times New Roman"/>
+          <w:sz w:val="24"/>
+          <w:szCs w:val="24"/>
+          <w:highlight w:val="yellow"/>
+        </w:rPr>
+        <w:t>O(n</w:t>
+      </w:r>
+      <w:r>
+        <w:rPr>
+          <w:rFonts w:ascii="Times New Roman" w:eastAsia="Times New Roman" w:hAnsi="Times New Roman" w:cs="Times New Roman"/>
+          <w:sz w:val="24"/>
+          <w:szCs w:val="24"/>
+          <w:highlight w:val="yellow"/>
+          <w:vertAlign w:val="superscript"/>
+        </w:rPr>
+        <w:t>4</w:t>
+      </w:r>
+      <w:r>
+        <w:rPr>
+          <w:rFonts w:ascii="Times New Roman" w:eastAsia="Times New Roman" w:hAnsi="Times New Roman" w:cs="Times New Roman"/>
+          <w:sz w:val="24"/>
+          <w:szCs w:val="24"/>
+          <w:highlight w:val="yellow"/>
+        </w:rPr>
+        <w:t>) + O(n</w:t>
+      </w:r>
+      <w:r>
+        <w:rPr>
+          <w:rFonts w:ascii="Times New Roman" w:eastAsia="Times New Roman" w:hAnsi="Times New Roman" w:cs="Times New Roman"/>
+          <w:sz w:val="24"/>
+          <w:szCs w:val="24"/>
+          <w:highlight w:val="yellow"/>
+          <w:vertAlign w:val="superscript"/>
+        </w:rPr>
+        <w:t>2</w:t>
+      </w:r>
+      <w:r>
+        <w:rPr>
+          <w:rFonts w:ascii="Times New Roman" w:eastAsia="Times New Roman" w:hAnsi="Times New Roman" w:cs="Times New Roman"/>
+          <w:sz w:val="24"/>
+          <w:szCs w:val="24"/>
+          <w:highlight w:val="yellow"/>
+        </w:rPr>
+        <w:t>)</w:t>
+      </w:r>
+      <w:r>
+        <w:rPr>
+          <w:rFonts w:ascii="Times New Roman" w:eastAsia="Times New Roman" w:hAnsi="Times New Roman" w:cs="Times New Roman"/>
+          <w:sz w:val="24"/>
+          <w:szCs w:val="24"/>
+          <w:highlight w:val="yellow"/>
+        </w:rPr>
+        <w:t xml:space="preserve"> + O(n)</w:t>
+      </w:r>
+      <w:r>
+        <w:rPr>
+          <w:rFonts w:ascii="Times New Roman" w:eastAsia="Times New Roman" w:hAnsi="Times New Roman" w:cs="Times New Roman"/>
+          <w:sz w:val="24"/>
+          <w:szCs w:val="24"/>
+        </w:rPr>
+        <w:t xml:space="preserve"> time or </w:t>
+      </w:r>
+      <w:r>
+        <w:rPr>
+          <w:rFonts w:ascii="Times New Roman" w:eastAsia="Times New Roman" w:hAnsi="Times New Roman" w:cs="Times New Roman"/>
+          <w:sz w:val="24"/>
+          <w:szCs w:val="24"/>
+          <w:highlight w:val="yellow"/>
+        </w:rPr>
+        <w:t>O(</w:t>
+      </w:r>
+      <w:r>
+        <w:rPr>
+          <w:rFonts w:ascii="Times New Roman" w:eastAsia="Times New Roman" w:hAnsi="Times New Roman" w:cs="Times New Roman"/>
+          <w:sz w:val="24"/>
+          <w:szCs w:val="24"/>
+          <w:highlight w:val="yellow"/>
+        </w:rPr>
+        <w:t>n</w:t>
+      </w:r>
+      <w:r>
+        <w:rPr>
+          <w:rFonts w:ascii="Times New Roman" w:eastAsia="Times New Roman" w:hAnsi="Times New Roman" w:cs="Times New Roman"/>
+          <w:sz w:val="24"/>
+          <w:szCs w:val="24"/>
+          <w:highlight w:val="yellow"/>
+          <w:vertAlign w:val="superscript"/>
+        </w:rPr>
+        <w:t>4</w:t>
+      </w:r>
+      <w:r>
+        <w:rPr>
+          <w:rFonts w:ascii="Times New Roman" w:eastAsia="Times New Roman" w:hAnsi="Times New Roman" w:cs="Times New Roman"/>
+          <w:sz w:val="24"/>
+          <w:szCs w:val="24"/>
+          <w:highlight w:val="yellow"/>
+        </w:rPr>
+        <w:t>)</w:t>
+      </w:r>
+      <w:r>
+        <w:rPr>
+          <w:rFonts w:ascii="Times New Roman" w:eastAsia="Times New Roman" w:hAnsi="Times New Roman" w:cs="Times New Roman"/>
+          <w:sz w:val="24"/>
+          <w:szCs w:val="24"/>
+        </w:rPr>
+        <w:t xml:space="preserve"> time because of the recursive function called in the return statement, </w:t>
+      </w:r>
+      <w:r>
+        <w:rPr>
+          <w:rFonts w:ascii="Times New Roman" w:eastAsia="Times New Roman" w:hAnsi="Times New Roman" w:cs="Times New Roman"/>
+          <w:sz w:val="24"/>
+          <w:szCs w:val="24"/>
+        </w:rPr>
+        <w:t xml:space="preserve">the function that resets the graph, </w:t>
+      </w:r>
+      <w:r>
+        <w:rPr>
+          <w:rFonts w:ascii="Times New Roman" w:eastAsia="Times New Roman" w:hAnsi="Times New Roman" w:cs="Times New Roman"/>
+          <w:sz w:val="24"/>
+          <w:szCs w:val="24"/>
+        </w:rPr>
+        <w:t xml:space="preserve">and </w:t>
+      </w:r>
+      <w:proofErr w:type="spellStart"/>
+      <w:proofErr w:type="gramStart"/>
+      <w:r>
+        <w:rPr>
+          <w:rFonts w:ascii="Times New Roman" w:eastAsia="Times New Roman" w:hAnsi="Times New Roman" w:cs="Times New Roman"/>
+          <w:sz w:val="24"/>
+          <w:szCs w:val="24"/>
+        </w:rPr>
+        <w:t>findVertex</w:t>
+      </w:r>
+      <w:proofErr w:type="spellEnd"/>
+      <w:r>
+        <w:rPr>
+          <w:rFonts w:ascii="Times New Roman" w:eastAsia="Times New Roman" w:hAnsi="Times New Roman" w:cs="Times New Roman"/>
+          <w:sz w:val="24"/>
+          <w:szCs w:val="24"/>
+        </w:rPr>
+        <w:t>(</w:t>
+      </w:r>
+      <w:proofErr w:type="gramEnd"/>
+      <w:r>
+        <w:rPr>
+          <w:rFonts w:ascii="Times New Roman" w:eastAsia="Times New Roman" w:hAnsi="Times New Roman" w:cs="Times New Roman"/>
+          <w:sz w:val="24"/>
+          <w:szCs w:val="24"/>
+        </w:rPr>
+        <w:t>).</w:t>
       </w:r>
     </w:p>
     <w:sectPr>
@@ -1162,8 +2598,266 @@
 </file>
 
 <file path=word/numbering.xml><?xml version="1.0" encoding="utf-8"?>
-<w:numbering xmlns:wpc="http://schemas.microsoft.com/office/word/2010/wordprocessingCanvas" xmlns:mc="http://schemas.openxmlformats.org/markup-compatibility/2006" xmlns:o="urn:schemas-microsoft-com:office:office" xmlns:r="http://schemas.openxmlformats.org/officeDocument/2006/relationships" xmlns:m="http://schemas.openxmlformats.org/officeDocument/2006/math" xmlns:v="urn:schemas-microsoft-com:vml" xmlns:wp14="http://schemas.microsoft.com/office/word/2010/wordprocessingDrawing" xmlns:wp="http://schemas.openxmlformats.org/drawingml/2006/wordprocessingDrawing" xmlns:w10="urn:schemas-microsoft-com:office:word" xmlns:w="http://schemas.openxmlformats.org/wordprocessingml/2006/main" xmlns:w14="http://schemas.microsoft.com/office/word/2010/wordml" xmlns:w15="http://schemas.microsoft.com/office/word/2012/wordml" xmlns:wpg="http://schemas.microsoft.com/office/word/2010/wordprocessingGroup" xmlns:wpi="http://schemas.microsoft.com/office/word/2010/wordprocessingInk" xmlns:wne="http://schemas.microsoft.com/office/word/2006/wordml" xmlns:wps="http://schemas.microsoft.com/office/word/2010/wordprocessingShape" mc:Ignorable="w14 w15 wp14">
+<w:numbering xmlns:wpc="http://schemas.microsoft.com/office/word/2010/wordprocessingCanvas" xmlns:cx="http://schemas.microsoft.com/office/drawing/2014/chartex" xmlns:cx1="http://schemas.microsoft.com/office/drawing/2015/9/8/chartex" xmlns:cx2="http://schemas.microsoft.com/office/drawing/2015/10/21/chartex" xmlns:cx3="http://schemas.microsoft.com/office/drawing/2016/5/9/chartex" xmlns:cx4="http://schemas.microsoft.com/office/drawing/2016/5/10/chartex" xmlns:cx5="http://schemas.microsoft.com/office/drawing/2016/5/11/chartex" xmlns:cx6="http://schemas.microsoft.com/office/drawing/2016/5/12/chartex" xmlns:cx7="http://schemas.microsoft.com/office/drawing/2016/5/13/chartex" xmlns:cx8="http://schemas.microsoft.com/office/drawing/2016/5/14/chartex" xmlns:mc="http://schemas.openxmlformats.org/markup-compatibility/2006" xmlns:aink="http://schemas.microsoft.com/office/drawing/2016/ink" xmlns:am3d="http://schemas.microsoft.com/office/drawing/2017/model3d" xmlns:o="urn:schemas-microsoft-com:office:office" xmlns:r="http://schemas.openxmlformats.org/officeDocument/2006/relationships" xmlns:m="http://schemas.openxmlformats.org/officeDocument/2006/math" xmlns:v="urn:schemas-microsoft-com:vml" xmlns:wp14="http://schemas.microsoft.com/office/word/2010/wordprocessingDrawing" xmlns:wp="http://schemas.openxmlformats.org/drawingml/2006/wordprocessingDrawing" xmlns:w10="urn:schemas-microsoft-com:office:word" xmlns:w="http://schemas.openxmlformats.org/wordprocessingml/2006/main" xmlns:w14="http://schemas.microsoft.com/office/word/2010/wordml" xmlns:w15="http://schemas.microsoft.com/office/word/2012/wordml" xmlns:w16cid="http://schemas.microsoft.com/office/word/2016/wordml/cid" xmlns:w16se="http://schemas.microsoft.com/office/word/2015/wordml/symex" xmlns:wpg="http://schemas.microsoft.com/office/word/2010/wordprocessingGroup" xmlns:wpi="http://schemas.microsoft.com/office/word/2010/wordprocessingInk" xmlns:wne="http://schemas.microsoft.com/office/word/2006/wordml" xmlns:wps="http://schemas.microsoft.com/office/word/2010/wordprocessingShape" mc:Ignorable="w14 w15 w16se w16cid wp14">
   <w:abstractNum w:abstractNumId="0" w15:restartNumberingAfterBreak="0">
+    <w:nsid w:val="10400808"/>
+    <w:multiLevelType w:val="hybridMultilevel"/>
+    <w:tmpl w:val="A5540384"/>
+    <w:lvl w:ilvl="0" w:tplc="04090011">
+      <w:start w:val="1"/>
+      <w:numFmt w:val="decimal"/>
+      <w:lvlText w:val="%1)"/>
+      <w:lvlJc w:val="left"/>
+      <w:pPr>
+        <w:ind w:left="1080" w:hanging="360"/>
+      </w:pPr>
+    </w:lvl>
+    <w:lvl w:ilvl="1" w:tplc="04090019" w:tentative="1">
+      <w:start w:val="1"/>
+      <w:numFmt w:val="lowerLetter"/>
+      <w:lvlText w:val="%2."/>
+      <w:lvlJc w:val="left"/>
+      <w:pPr>
+        <w:ind w:left="1800" w:hanging="360"/>
+      </w:pPr>
+    </w:lvl>
+    <w:lvl w:ilvl="2" w:tplc="0409001B" w:tentative="1">
+      <w:start w:val="1"/>
+      <w:numFmt w:val="lowerRoman"/>
+      <w:lvlText w:val="%3."/>
+      <w:lvlJc w:val="right"/>
+      <w:pPr>
+        <w:ind w:left="2520" w:hanging="180"/>
+      </w:pPr>
+    </w:lvl>
+    <w:lvl w:ilvl="3" w:tplc="0409000F" w:tentative="1">
+      <w:start w:val="1"/>
+      <w:numFmt w:val="decimal"/>
+      <w:lvlText w:val="%4."/>
+      <w:lvlJc w:val="left"/>
+      <w:pPr>
+        <w:ind w:left="3240" w:hanging="360"/>
+      </w:pPr>
+    </w:lvl>
+    <w:lvl w:ilvl="4" w:tplc="04090019" w:tentative="1">
+      <w:start w:val="1"/>
+      <w:numFmt w:val="lowerLetter"/>
+      <w:lvlText w:val="%5."/>
+      <w:lvlJc w:val="left"/>
+      <w:pPr>
+        <w:ind w:left="3960" w:hanging="360"/>
+      </w:pPr>
+    </w:lvl>
+    <w:lvl w:ilvl="5" w:tplc="0409001B" w:tentative="1">
+      <w:start w:val="1"/>
+      <w:numFmt w:val="lowerRoman"/>
+      <w:lvlText w:val="%6."/>
+      <w:lvlJc w:val="right"/>
+      <w:pPr>
+        <w:ind w:left="4680" w:hanging="180"/>
+      </w:pPr>
+    </w:lvl>
+    <w:lvl w:ilvl="6" w:tplc="0409000F" w:tentative="1">
+      <w:start w:val="1"/>
+      <w:numFmt w:val="decimal"/>
+      <w:lvlText w:val="%7."/>
+      <w:lvlJc w:val="left"/>
+      <w:pPr>
+        <w:ind w:left="5400" w:hanging="360"/>
+      </w:pPr>
+    </w:lvl>
+    <w:lvl w:ilvl="7" w:tplc="04090019" w:tentative="1">
+      <w:start w:val="1"/>
+      <w:numFmt w:val="lowerLetter"/>
+      <w:lvlText w:val="%8."/>
+      <w:lvlJc w:val="left"/>
+      <w:pPr>
+        <w:ind w:left="6120" w:hanging="360"/>
+      </w:pPr>
+    </w:lvl>
+    <w:lvl w:ilvl="8" w:tplc="0409001B" w:tentative="1">
+      <w:start w:val="1"/>
+      <w:numFmt w:val="lowerRoman"/>
+      <w:lvlText w:val="%9."/>
+      <w:lvlJc w:val="right"/>
+      <w:pPr>
+        <w:ind w:left="6840" w:hanging="180"/>
+      </w:pPr>
+    </w:lvl>
+  </w:abstractNum>
+  <w:abstractNum w:abstractNumId="1" w15:restartNumberingAfterBreak="0">
+    <w:nsid w:val="1BD27E53"/>
+    <w:multiLevelType w:val="hybridMultilevel"/>
+    <w:tmpl w:val="F48E7FAE"/>
+    <w:lvl w:ilvl="0" w:tplc="0409000F">
+      <w:start w:val="1"/>
+      <w:numFmt w:val="decimal"/>
+      <w:lvlText w:val="%1."/>
+      <w:lvlJc w:val="left"/>
+      <w:pPr>
+        <w:ind w:left="360" w:hanging="360"/>
+      </w:pPr>
+    </w:lvl>
+    <w:lvl w:ilvl="1" w:tplc="04090019">
+      <w:start w:val="1"/>
+      <w:numFmt w:val="lowerLetter"/>
+      <w:lvlText w:val="%2."/>
+      <w:lvlJc w:val="left"/>
+      <w:pPr>
+        <w:ind w:left="1080" w:hanging="360"/>
+      </w:pPr>
+    </w:lvl>
+    <w:lvl w:ilvl="2" w:tplc="0409001B">
+      <w:start w:val="1"/>
+      <w:numFmt w:val="lowerRoman"/>
+      <w:lvlText w:val="%3."/>
+      <w:lvlJc w:val="right"/>
+      <w:pPr>
+        <w:ind w:left="1800" w:hanging="180"/>
+      </w:pPr>
+    </w:lvl>
+    <w:lvl w:ilvl="3" w:tplc="0409000F" w:tentative="1">
+      <w:start w:val="1"/>
+      <w:numFmt w:val="decimal"/>
+      <w:lvlText w:val="%4."/>
+      <w:lvlJc w:val="left"/>
+      <w:pPr>
+        <w:ind w:left="2520" w:hanging="360"/>
+      </w:pPr>
+    </w:lvl>
+    <w:lvl w:ilvl="4" w:tplc="04090019" w:tentative="1">
+      <w:start w:val="1"/>
+      <w:numFmt w:val="lowerLetter"/>
+      <w:lvlText w:val="%5."/>
+      <w:lvlJc w:val="left"/>
+      <w:pPr>
+        <w:ind w:left="3240" w:hanging="360"/>
+      </w:pPr>
+    </w:lvl>
+    <w:lvl w:ilvl="5" w:tplc="0409001B" w:tentative="1">
+      <w:start w:val="1"/>
+      <w:numFmt w:val="lowerRoman"/>
+      <w:lvlText w:val="%6."/>
+      <w:lvlJc w:val="right"/>
+      <w:pPr>
+        <w:ind w:left="3960" w:hanging="180"/>
+      </w:pPr>
+    </w:lvl>
+    <w:lvl w:ilvl="6" w:tplc="0409000F" w:tentative="1">
+      <w:start w:val="1"/>
+      <w:numFmt w:val="decimal"/>
+      <w:lvlText w:val="%7."/>
+      <w:lvlJc w:val="left"/>
+      <w:pPr>
+        <w:ind w:left="4680" w:hanging="360"/>
+      </w:pPr>
+    </w:lvl>
+    <w:lvl w:ilvl="7" w:tplc="04090019" w:tentative="1">
+      <w:start w:val="1"/>
+      <w:numFmt w:val="lowerLetter"/>
+      <w:lvlText w:val="%8."/>
+      <w:lvlJc w:val="left"/>
+      <w:pPr>
+        <w:ind w:left="5400" w:hanging="360"/>
+      </w:pPr>
+    </w:lvl>
+    <w:lvl w:ilvl="8" w:tplc="0409001B" w:tentative="1">
+      <w:start w:val="1"/>
+      <w:numFmt w:val="lowerRoman"/>
+      <w:lvlText w:val="%9."/>
+      <w:lvlJc w:val="right"/>
+      <w:pPr>
+        <w:ind w:left="6120" w:hanging="180"/>
+      </w:pPr>
+    </w:lvl>
+  </w:abstractNum>
+  <w:abstractNum w:abstractNumId="2" w15:restartNumberingAfterBreak="0">
+    <w:nsid w:val="20867E22"/>
+    <w:multiLevelType w:val="hybridMultilevel"/>
+    <w:tmpl w:val="73A2ACC6"/>
+    <w:lvl w:ilvl="0" w:tplc="0409000F">
+      <w:start w:val="1"/>
+      <w:numFmt w:val="decimal"/>
+      <w:lvlText w:val="%1."/>
+      <w:lvlJc w:val="left"/>
+      <w:pPr>
+        <w:ind w:left="360" w:hanging="360"/>
+      </w:pPr>
+    </w:lvl>
+    <w:lvl w:ilvl="1" w:tplc="04090019" w:tentative="1">
+      <w:start w:val="1"/>
+      <w:numFmt w:val="lowerLetter"/>
+      <w:lvlText w:val="%2."/>
+      <w:lvlJc w:val="left"/>
+      <w:pPr>
+        <w:ind w:left="1440" w:hanging="360"/>
+      </w:pPr>
+    </w:lvl>
+    <w:lvl w:ilvl="2" w:tplc="0409001B" w:tentative="1">
+      <w:start w:val="1"/>
+      <w:numFmt w:val="lowerRoman"/>
+      <w:lvlText w:val="%3."/>
+      <w:lvlJc w:val="right"/>
+      <w:pPr>
+        <w:ind w:left="2160" w:hanging="180"/>
+      </w:pPr>
+    </w:lvl>
+    <w:lvl w:ilvl="3" w:tplc="0409000F" w:tentative="1">
+      <w:start w:val="1"/>
+      <w:numFmt w:val="decimal"/>
+      <w:lvlText w:val="%4."/>
+      <w:lvlJc w:val="left"/>
+      <w:pPr>
+        <w:ind w:left="2880" w:hanging="360"/>
+      </w:pPr>
+    </w:lvl>
+    <w:lvl w:ilvl="4" w:tplc="04090019" w:tentative="1">
+      <w:start w:val="1"/>
+      <w:numFmt w:val="lowerLetter"/>
+      <w:lvlText w:val="%5."/>
+      <w:lvlJc w:val="left"/>
+      <w:pPr>
+        <w:ind w:left="3600" w:hanging="360"/>
+      </w:pPr>
+    </w:lvl>
+    <w:lvl w:ilvl="5" w:tplc="0409001B" w:tentative="1">
+      <w:start w:val="1"/>
+      <w:numFmt w:val="lowerRoman"/>
+      <w:lvlText w:val="%6."/>
+      <w:lvlJc w:val="right"/>
+      <w:pPr>
+        <w:ind w:left="4320" w:hanging="180"/>
+      </w:pPr>
+    </w:lvl>
+    <w:lvl w:ilvl="6" w:tplc="0409000F" w:tentative="1">
+      <w:start w:val="1"/>
+      <w:numFmt w:val="decimal"/>
+      <w:lvlText w:val="%7."/>
+      <w:lvlJc w:val="left"/>
+      <w:pPr>
+        <w:ind w:left="5040" w:hanging="360"/>
+      </w:pPr>
+    </w:lvl>
+    <w:lvl w:ilvl="7" w:tplc="04090019" w:tentative="1">
+      <w:start w:val="1"/>
+      <w:numFmt w:val="lowerLetter"/>
+      <w:lvlText w:val="%8."/>
+      <w:lvlJc w:val="left"/>
+      <w:pPr>
+        <w:ind w:left="5760" w:hanging="360"/>
+      </w:pPr>
+    </w:lvl>
+    <w:lvl w:ilvl="8" w:tplc="0409001B" w:tentative="1">
+      <w:start w:val="1"/>
+      <w:numFmt w:val="lowerRoman"/>
+      <w:lvlText w:val="%9."/>
+      <w:lvlJc w:val="right"/>
+      <w:pPr>
+        <w:ind w:left="6480" w:hanging="180"/>
+      </w:pPr>
+    </w:lvl>
+  </w:abstractNum>
+  <w:abstractNum w:abstractNumId="3" w15:restartNumberingAfterBreak="0">
     <w:nsid w:val="2C82346D"/>
     <w:multiLevelType w:val="hybridMultilevel"/>
     <w:tmpl w:val="4EC07D9E"/>
@@ -1252,7 +2946,7 @@
       </w:pPr>
     </w:lvl>
   </w:abstractNum>
-  <w:abstractNum w:abstractNumId="1" w15:restartNumberingAfterBreak="0">
+  <w:abstractNum w:abstractNumId="4" w15:restartNumberingAfterBreak="0">
     <w:nsid w:val="2DA55B16"/>
     <w:multiLevelType w:val="hybridMultilevel"/>
     <w:tmpl w:val="5524AAF2"/>
@@ -1365,7 +3059,7 @@
       </w:rPr>
     </w:lvl>
   </w:abstractNum>
-  <w:abstractNum w:abstractNumId="2" w15:restartNumberingAfterBreak="0">
+  <w:abstractNum w:abstractNumId="5" w15:restartNumberingAfterBreak="0">
     <w:nsid w:val="65855AEA"/>
     <w:multiLevelType w:val="hybridMultilevel"/>
     <w:tmpl w:val="F48E7FAE"/>
@@ -1375,7 +3069,7 @@
       <w:lvlText w:val="%1."/>
       <w:lvlJc w:val="left"/>
       <w:pPr>
-        <w:ind w:left="720" w:hanging="360"/>
+        <w:ind w:left="360" w:hanging="360"/>
       </w:pPr>
     </w:lvl>
     <w:lvl w:ilvl="1" w:tplc="04090019">
@@ -1384,7 +3078,7 @@
       <w:lvlText w:val="%2."/>
       <w:lvlJc w:val="left"/>
       <w:pPr>
-        <w:ind w:left="1440" w:hanging="360"/>
+        <w:ind w:left="1080" w:hanging="360"/>
       </w:pPr>
     </w:lvl>
     <w:lvl w:ilvl="2" w:tplc="0409001B">
@@ -1393,16 +3087,16 @@
       <w:lvlText w:val="%3."/>
       <w:lvlJc w:val="right"/>
       <w:pPr>
-        <w:ind w:left="2160" w:hanging="180"/>
-      </w:pPr>
-    </w:lvl>
-    <w:lvl w:ilvl="3" w:tplc="0409000F" w:tentative="1">
+        <w:ind w:left="1800" w:hanging="180"/>
+      </w:pPr>
+    </w:lvl>
+    <w:lvl w:ilvl="3" w:tplc="0409000F">
       <w:start w:val="1"/>
       <w:numFmt w:val="decimal"/>
       <w:lvlText w:val="%4."/>
       <w:lvlJc w:val="left"/>
       <w:pPr>
-        <w:ind w:left="2880" w:hanging="360"/>
+        <w:ind w:left="2520" w:hanging="360"/>
       </w:pPr>
     </w:lvl>
     <w:lvl w:ilvl="4" w:tplc="04090019" w:tentative="1">
@@ -1411,7 +3105,7 @@
       <w:lvlText w:val="%5."/>
       <w:lvlJc w:val="left"/>
       <w:pPr>
-        <w:ind w:left="3600" w:hanging="360"/>
+        <w:ind w:left="3240" w:hanging="360"/>
       </w:pPr>
     </w:lvl>
     <w:lvl w:ilvl="5" w:tplc="0409001B" w:tentative="1">
@@ -1420,7 +3114,7 @@
       <w:lvlText w:val="%6."/>
       <w:lvlJc w:val="right"/>
       <w:pPr>
-        <w:ind w:left="4320" w:hanging="180"/>
+        <w:ind w:left="3960" w:hanging="180"/>
       </w:pPr>
     </w:lvl>
     <w:lvl w:ilvl="6" w:tplc="0409000F" w:tentative="1">
@@ -1429,7 +3123,7 @@
       <w:lvlText w:val="%7."/>
       <w:lvlJc w:val="left"/>
       <w:pPr>
-        <w:ind w:left="5040" w:hanging="360"/>
+        <w:ind w:left="4680" w:hanging="360"/>
       </w:pPr>
     </w:lvl>
     <w:lvl w:ilvl="7" w:tplc="04090019" w:tentative="1">
@@ -1438,7 +3132,7 @@
       <w:lvlText w:val="%8."/>
       <w:lvlJc w:val="left"/>
       <w:pPr>
-        <w:ind w:left="5760" w:hanging="360"/>
+        <w:ind w:left="5400" w:hanging="360"/>
       </w:pPr>
     </w:lvl>
     <w:lvl w:ilvl="8" w:tplc="0409001B" w:tentative="1">
@@ -1447,11 +3141,11 @@
       <w:lvlText w:val="%9."/>
       <w:lvlJc w:val="right"/>
       <w:pPr>
-        <w:ind w:left="6480" w:hanging="180"/>
+        <w:ind w:left="6120" w:hanging="180"/>
       </w:pPr>
     </w:lvl>
   </w:abstractNum>
-  <w:abstractNum w:abstractNumId="3" w15:restartNumberingAfterBreak="0">
+  <w:abstractNum w:abstractNumId="6" w15:restartNumberingAfterBreak="0">
     <w:nsid w:val="71A06443"/>
     <w:multiLevelType w:val="hybridMultilevel"/>
     <w:tmpl w:val="69E29C8E"/>
@@ -1537,7 +3231,7 @@
       </w:pPr>
     </w:lvl>
   </w:abstractNum>
-  <w:abstractNum w:abstractNumId="4" w15:restartNumberingAfterBreak="0">
+  <w:abstractNum w:abstractNumId="7" w15:restartNumberingAfterBreak="0">
     <w:nsid w:val="7A696579"/>
     <w:multiLevelType w:val="hybridMultilevel"/>
     <w:tmpl w:val="4BC64890"/>
@@ -1624,25 +3318,34 @@
     </w:lvl>
   </w:abstractNum>
   <w:num w:numId="1">
+    <w:abstractNumId w:val="6"/>
+  </w:num>
+  <w:num w:numId="2">
+    <w:abstractNumId w:val="7"/>
+  </w:num>
+  <w:num w:numId="3">
+    <w:abstractNumId w:val="4"/>
+  </w:num>
+  <w:num w:numId="4">
+    <w:abstractNumId w:val="5"/>
+  </w:num>
+  <w:num w:numId="5">
     <w:abstractNumId w:val="3"/>
   </w:num>
-  <w:num w:numId="2">
-    <w:abstractNumId w:val="4"/>
+  <w:num w:numId="6">
+    <w:abstractNumId w:val="0"/>
   </w:num>
-  <w:num w:numId="3">
+  <w:num w:numId="7">
     <w:abstractNumId w:val="1"/>
   </w:num>
-  <w:num w:numId="4">
+  <w:num w:numId="8">
     <w:abstractNumId w:val="2"/>
-  </w:num>
-  <w:num w:numId="5">
-    <w:abstractNumId w:val="0"/>
   </w:num>
 </w:numbering>
 </file>
 
 <file path=word/styles.xml><?xml version="1.0" encoding="utf-8"?>
-<w:styles xmlns:mc="http://schemas.openxmlformats.org/markup-compatibility/2006" xmlns:r="http://schemas.openxmlformats.org/officeDocument/2006/relationships" xmlns:w="http://schemas.openxmlformats.org/wordprocessingml/2006/main" xmlns:w14="http://schemas.microsoft.com/office/word/2010/wordml" xmlns:w15="http://schemas.microsoft.com/office/word/2012/wordml" mc:Ignorable="w14 w15">
+<w:styles xmlns:mc="http://schemas.openxmlformats.org/markup-compatibility/2006" xmlns:r="http://schemas.openxmlformats.org/officeDocument/2006/relationships" xmlns:w="http://schemas.openxmlformats.org/wordprocessingml/2006/main" xmlns:w14="http://schemas.microsoft.com/office/word/2010/wordml" xmlns:w15="http://schemas.microsoft.com/office/word/2012/wordml" xmlns:w16cid="http://schemas.microsoft.com/office/word/2016/wordml/cid" xmlns:w16se="http://schemas.microsoft.com/office/word/2015/wordml/symex" mc:Ignorable="w14 w15 w16se w16cid">
   <w:docDefaults>
     <w:rPrDefault>
       <w:rPr>
@@ -1658,7 +3361,7 @@
       </w:pPr>
     </w:pPrDefault>
   </w:docDefaults>
-  <w:latentStyles w:defLockedState="0" w:defUIPriority="99" w:defSemiHidden="0" w:defUnhideWhenUsed="0" w:defQFormat="0" w:count="371">
+  <w:latentStyles w:defLockedState="0" w:defUIPriority="99" w:defSemiHidden="0" w:defUnhideWhenUsed="0" w:defQFormat="0" w:count="375">
     <w:lsdException w:name="Normal" w:uiPriority="0" w:qFormat="1"/>
     <w:lsdException w:name="heading 1" w:uiPriority="9" w:qFormat="1"/>
     <w:lsdException w:name="heading 2" w:semiHidden="1" w:uiPriority="9" w:unhideWhenUsed="1" w:qFormat="1"/>
@@ -1764,7 +3467,6 @@
     <w:lsdException w:name="HTML Sample" w:semiHidden="1" w:unhideWhenUsed="1"/>
     <w:lsdException w:name="HTML Typewriter" w:semiHidden="1" w:unhideWhenUsed="1"/>
     <w:lsdException w:name="HTML Variable" w:semiHidden="1" w:unhideWhenUsed="1"/>
-    <w:lsdException w:name="Normal Table" w:semiHidden="1" w:unhideWhenUsed="1"/>
     <w:lsdException w:name="annotation subject" w:semiHidden="1" w:unhideWhenUsed="1"/>
     <w:lsdException w:name="No List" w:semiHidden="1" w:unhideWhenUsed="1"/>
     <w:lsdException w:name="Outline List 1" w:semiHidden="1" w:unhideWhenUsed="1"/>
@@ -1808,10 +3510,8 @@
     <w:lsdException w:name="Table Elegant" w:semiHidden="1" w:unhideWhenUsed="1"/>
     <w:lsdException w:name="Table Professional" w:semiHidden="1" w:unhideWhenUsed="1"/>
     <w:lsdException w:name="Table Subtle 1" w:semiHidden="1" w:unhideWhenUsed="1"/>
-    <w:lsdException w:name="Table Subtle 2" w:semiHidden="1" w:unhideWhenUsed="1"/>
     <w:lsdException w:name="Table Web 1" w:semiHidden="1" w:unhideWhenUsed="1"/>
     <w:lsdException w:name="Table Web 2" w:semiHidden="1" w:unhideWhenUsed="1"/>
-    <w:lsdException w:name="Table Web 3" w:semiHidden="1" w:unhideWhenUsed="1"/>
     <w:lsdException w:name="Balloon Text" w:semiHidden="1" w:unhideWhenUsed="1"/>
     <w:lsdException w:name="Table Grid" w:uiPriority="39"/>
     <w:lsdException w:name="Table Theme" w:semiHidden="1" w:unhideWhenUsed="1"/>
@@ -2030,6 +3730,10 @@
     <w:lsdException w:name="List Table 5 Dark Accent 6" w:uiPriority="50"/>
     <w:lsdException w:name="List Table 6 Colorful Accent 6" w:uiPriority="51"/>
     <w:lsdException w:name="List Table 7 Colorful Accent 6" w:uiPriority="52"/>
+    <w:lsdException w:name="Mention" w:semiHidden="1" w:unhideWhenUsed="1"/>
+    <w:lsdException w:name="Smart Hyperlink" w:semiHidden="1" w:unhideWhenUsed="1"/>
+    <w:lsdException w:name="Hashtag" w:semiHidden="1" w:unhideWhenUsed="1"/>
+    <w:lsdException w:name="Unresolved Mention" w:semiHidden="1" w:unhideWhenUsed="1"/>
   </w:latentStyles>
   <w:style w:type="paragraph" w:default="1" w:styleId="Normal">
     <w:name w:val="Normal"/>

</xml_diff>